<commit_message>
Fix saFix Fix na Naskah :v
</commit_message>
<xml_diff>
--- a/BAB II.docx
+++ b/BAB II.docx
@@ -687,23 +687,7 @@
           <w:rFonts w:cs="Times New Roman"/>
           <w:szCs w:val="24"/>
         </w:rPr>
-        <w:t>” (Feri Djuandi</w:t>
-      </w:r>
-      <w:proofErr w:type="gramStart"/>
-      <w:r>
-        <w:rPr>
-          <w:rFonts w:cs="Times New Roman"/>
-          <w:szCs w:val="24"/>
-        </w:rPr>
-        <w:t>,2011</w:t>
-      </w:r>
-      <w:proofErr w:type="gramEnd"/>
-      <w:r>
-        <w:rPr>
-          <w:rFonts w:cs="Times New Roman"/>
-          <w:szCs w:val="24"/>
-        </w:rPr>
-        <w:t>: 2)</w:t>
+        <w:t>” (Feri Djuandi,2011: 2)</w:t>
       </w:r>
       <w:r>
         <w:rPr>
@@ -1523,7 +1507,6 @@
         </w:rPr>
         <w:t>(</w:t>
       </w:r>
-      <w:proofErr w:type="gramStart"/>
       <w:r>
         <w:rPr>
           <w:rFonts w:cs="Times New Roman"/>
@@ -1537,16 +1520,7 @@
           <w:szCs w:val="24"/>
           <w:lang w:val="id-ID"/>
         </w:rPr>
-        <w:t>:</w:t>
-      </w:r>
-      <w:proofErr w:type="gramEnd"/>
-      <w:r>
-        <w:rPr>
-          <w:rFonts w:cs="Times New Roman"/>
-          <w:szCs w:val="24"/>
-          <w:lang w:val="id-ID"/>
-        </w:rPr>
-        <w:t xml:space="preserve"> </w:t>
+        <w:t xml:space="preserve">: </w:t>
       </w:r>
       <w:hyperlink r:id="rId12" w:history="1">
         <w:r>
@@ -1589,23 +1563,7 @@
           <w:szCs w:val="24"/>
         </w:rPr>
         <w:lastRenderedPageBreak/>
-        <w:t xml:space="preserve">Arduino Mega 2560 memiliki jumlah pin terbanyak dari semua papan pengembangan Arduino.  Mega 2560 memiliki 54 buah digital pin yang dapat digunakan sebagai input atau output, dengan menggunakan fungsi </w:t>
-      </w:r>
-      <w:proofErr w:type="gramStart"/>
-      <w:r>
-        <w:rPr>
-          <w:rFonts w:cs="Times New Roman"/>
-          <w:szCs w:val="24"/>
-        </w:rPr>
-        <w:t>pinMode(</w:t>
-      </w:r>
-      <w:proofErr w:type="gramEnd"/>
-      <w:r>
-        <w:rPr>
-          <w:rFonts w:cs="Times New Roman"/>
-          <w:szCs w:val="24"/>
-        </w:rPr>
-        <w:t>), digitalWrite(), dan digital(Read). Pin-pin tersebut bekerja pada tegangan 5V, dan setiap pin dapat menyediakan atau menerima arus sebesar 20mA, dan memiliki tahanan pull-up sekitar 20-50k ohm (secara default dalam posisi disconnect). Nilai maximum adalah 40mA, yang sebisa mungkin dihindari untuk menghindari kerusakan chip mikrokontroller</w:t>
+        <w:t>Arduino Mega 2560 memiliki jumlah pin terbanyak dari semua papan pengembangan Arduino.  Mega 2560 memiliki 54 buah digital pin yang dapat digunakan sebagai input atau output, dengan menggunakan fungsi pinMode(), digitalWrite(), dan digital(Read). Pin-pin tersebut bekerja pada tegangan 5V, dan setiap pin dapat menyediakan atau menerima arus sebesar 20mA, dan memiliki tahanan pull-up sekitar 20-50k ohm (secara default dalam posisi disconnect). Nilai maximum adalah 40mA, yang sebisa mungkin dihindari untuk menghindari kerusakan chip mikrokontroller</w:t>
       </w:r>
       <w:r>
         <w:rPr>
@@ -1620,17 +1578,8 @@
           <w:rFonts w:cs="Times New Roman"/>
           <w:szCs w:val="24"/>
         </w:rPr>
-        <w:t xml:space="preserve">Beberapa pin memiliki fungsi </w:t>
-      </w:r>
-      <w:proofErr w:type="gramStart"/>
-      <w:r>
-        <w:rPr>
-          <w:rFonts w:cs="Times New Roman"/>
-          <w:szCs w:val="24"/>
-        </w:rPr>
-        <w:t>khusus :</w:t>
-      </w:r>
-      <w:proofErr w:type="gramEnd"/>
+        <w:t>Beberapa pin memiliki fungsi khusus :</w:t>
+      </w:r>
     </w:p>
     <w:p>
       <w:pPr>
@@ -1664,71 +1613,7 @@
           <w:rFonts w:cs="Times New Roman"/>
           <w:szCs w:val="24"/>
         </w:rPr>
-        <w:t xml:space="preserve">, memiliki 4 serial yang masing-masing terdiri dari 2 pin. Serial </w:t>
-      </w:r>
-      <w:proofErr w:type="gramStart"/>
-      <w:r>
-        <w:rPr>
-          <w:rFonts w:cs="Times New Roman"/>
-          <w:szCs w:val="24"/>
-        </w:rPr>
-        <w:t>0 :</w:t>
-      </w:r>
-      <w:proofErr w:type="gramEnd"/>
-      <w:r>
-        <w:rPr>
-          <w:rFonts w:cs="Times New Roman"/>
-          <w:szCs w:val="24"/>
-        </w:rPr>
-        <w:t xml:space="preserve"> pin 0 (RX) dan pin 1 (TX). Serial </w:t>
-      </w:r>
-      <w:proofErr w:type="gramStart"/>
-      <w:r>
-        <w:rPr>
-          <w:rFonts w:cs="Times New Roman"/>
-          <w:szCs w:val="24"/>
-        </w:rPr>
-        <w:t>1 :</w:t>
-      </w:r>
-      <w:proofErr w:type="gramEnd"/>
-      <w:r>
-        <w:rPr>
-          <w:rFonts w:cs="Times New Roman"/>
-          <w:szCs w:val="24"/>
-        </w:rPr>
-        <w:t xml:space="preserve"> pin 19 (RX) dan pin 18 (TX). Serial </w:t>
-      </w:r>
-      <w:proofErr w:type="gramStart"/>
-      <w:r>
-        <w:rPr>
-          <w:rFonts w:cs="Times New Roman"/>
-          <w:szCs w:val="24"/>
-        </w:rPr>
-        <w:t>2 :</w:t>
-      </w:r>
-      <w:proofErr w:type="gramEnd"/>
-      <w:r>
-        <w:rPr>
-          <w:rFonts w:cs="Times New Roman"/>
-          <w:szCs w:val="24"/>
-        </w:rPr>
-        <w:t xml:space="preserve"> pin 17 (RX) dan pin 16 (TX). Serial </w:t>
-      </w:r>
-      <w:proofErr w:type="gramStart"/>
-      <w:r>
-        <w:rPr>
-          <w:rFonts w:cs="Times New Roman"/>
-          <w:szCs w:val="24"/>
-        </w:rPr>
-        <w:t>3 :</w:t>
-      </w:r>
-      <w:proofErr w:type="gramEnd"/>
-      <w:r>
-        <w:rPr>
-          <w:rFonts w:cs="Times New Roman"/>
-          <w:szCs w:val="24"/>
-        </w:rPr>
-        <w:t xml:space="preserve"> pin 15 (RX) dan pin 14 (TX). RX digunakan untuk menerima dan TX untuk transmit data serial TTL. Pin 0 dan pin 1 adalah pin yang digunakan oleh chip USB-to-TTL ATmega16U2  </w:t>
+        <w:t xml:space="preserve">, memiliki 4 serial yang masing-masing terdiri dari 2 pin. Serial 0 : pin 0 (RX) dan pin 1 (TX). Serial 1 : pin 19 (RX) dan pin 18 (TX). Serial 2 : pin 17 (RX) dan pin 16 (TX). Serial 3 : pin 15 (RX) dan pin 14 (TX). RX digunakan untuk menerima dan TX untuk transmit data serial TTL. Pin 0 dan pin 1 adalah pin yang digunakan oleh chip USB-to-TTL ATmega16U2  </w:t>
       </w:r>
     </w:p>
     <w:p>
@@ -1763,55 +1648,7 @@
           <w:rFonts w:cs="Times New Roman"/>
           <w:szCs w:val="24"/>
         </w:rPr>
-        <w:t>, yaitu pin 2 (untuk interrupt 0), pin 3 (interrupt 1), pin 18 (interrupt 5), pin 19 (interrupt 4), pin 20 (interrupt 3)</w:t>
-      </w:r>
-      <w:proofErr w:type="gramStart"/>
-      <w:r>
-        <w:rPr>
-          <w:rFonts w:cs="Times New Roman"/>
-          <w:szCs w:val="24"/>
-        </w:rPr>
-        <w:t>,  dan</w:t>
-      </w:r>
-      <w:proofErr w:type="gramEnd"/>
-      <w:r>
-        <w:rPr>
-          <w:rFonts w:cs="Times New Roman"/>
-          <w:szCs w:val="24"/>
-        </w:rPr>
-        <w:t xml:space="preserve"> pin 21 (interrupt 2). Dengan demikian Arduino Mega 2560 memiliki jumlah interrupt yang cukup </w:t>
-      </w:r>
-      <w:proofErr w:type="gramStart"/>
-      <w:r>
-        <w:rPr>
-          <w:rFonts w:cs="Times New Roman"/>
-          <w:szCs w:val="24"/>
-        </w:rPr>
-        <w:t>melimpah :</w:t>
-      </w:r>
-      <w:proofErr w:type="gramEnd"/>
-      <w:r>
-        <w:rPr>
-          <w:rFonts w:cs="Times New Roman"/>
-          <w:szCs w:val="24"/>
-        </w:rPr>
-        <w:t xml:space="preserve"> 6 buah. Gunakan fungsi </w:t>
-      </w:r>
-      <w:proofErr w:type="gramStart"/>
-      <w:r>
-        <w:rPr>
-          <w:rFonts w:cs="Times New Roman"/>
-          <w:szCs w:val="24"/>
-        </w:rPr>
-        <w:t>attachInterrupt(</w:t>
-      </w:r>
-      <w:proofErr w:type="gramEnd"/>
-      <w:r>
-        <w:rPr>
-          <w:rFonts w:cs="Times New Roman"/>
-          <w:szCs w:val="24"/>
-        </w:rPr>
-        <w:t>) untuk mengatur interrupt.</w:t>
+        <w:t>, yaitu pin 2 (untuk interrupt 0), pin 3 (interrupt 1), pin 18 (interrupt 5), pin 19 (interrupt 4), pin 20 (interrupt 3),  dan pin 21 (interrupt 2). Dengan demikian Arduino Mega 2560 memiliki jumlah interrupt yang cukup melimpah : 6 buah. Gunakan fungsi attachInterrupt() untuk mengatur interrupt.</w:t>
       </w:r>
     </w:p>
     <w:p>
@@ -1903,7 +1740,6 @@
           <w:szCs w:val="24"/>
         </w:rPr>
       </w:pPr>
-      <w:proofErr w:type="gramStart"/>
       <w:r>
         <w:rPr>
           <w:rFonts w:cs="Times New Roman"/>
@@ -1917,15 +1753,7 @@
           <w:rFonts w:cs="Times New Roman"/>
           <w:szCs w:val="24"/>
         </w:rPr>
-        <w:t xml:space="preserve"> :</w:t>
-      </w:r>
-      <w:proofErr w:type="gramEnd"/>
-      <w:r>
-        <w:rPr>
-          <w:rFonts w:cs="Times New Roman"/>
-          <w:szCs w:val="24"/>
-        </w:rPr>
-        <w:t xml:space="preserve"> Pin 13. Pada pin 13 terhubung built-in led yang dikendalikan oleh digital pin no 13. Set HIGH untuk menyalakan led, LOW untuk memadamkan nya.</w:t>
+        <w:t xml:space="preserve"> : Pin 13. Pada pin 13 terhubung built-in led yang dikendalikan oleh digital pin no 13. Set HIGH untuk menyalakan led, LOW untuk memadamkan nya.</w:t>
       </w:r>
     </w:p>
     <w:p>
@@ -1984,33 +1812,8 @@
           <w:rFonts w:cs="Times New Roman"/>
           <w:szCs w:val="24"/>
         </w:rPr>
-        <w:t xml:space="preserve">Arduino Mega 2560 R3 memiliki 16 buah input analog. Masing-masing pin analog tersebut memiliki resolusi 10 bits (jadi bisa memiliki 1024 nilai). Secara default, pin-pin tersebut diukur dari ground ke 5V, namun bisa juga menggunakan pin AREF dengan menggunakan fungsi </w:t>
-      </w:r>
-      <w:proofErr w:type="gramStart"/>
-      <w:r>
-        <w:rPr>
-          <w:rFonts w:cs="Times New Roman"/>
-          <w:szCs w:val="24"/>
-        </w:rPr>
-        <w:t>analogReference(</w:t>
-      </w:r>
-      <w:proofErr w:type="gramEnd"/>
-      <w:r>
-        <w:rPr>
-          <w:rFonts w:cs="Times New Roman"/>
-          <w:szCs w:val="24"/>
-        </w:rPr>
-        <w:t xml:space="preserve">). Beberapa in lainnya pada board ini </w:t>
-      </w:r>
-      <w:proofErr w:type="gramStart"/>
-      <w:r>
-        <w:rPr>
-          <w:rFonts w:cs="Times New Roman"/>
-          <w:szCs w:val="24"/>
-        </w:rPr>
-        <w:t>adalah :</w:t>
-      </w:r>
-      <w:proofErr w:type="gramEnd"/>
+        <w:t>Arduino Mega 2560 R3 memiliki 16 buah input analog. Masing-masing pin analog tersebut memiliki resolusi 10 bits (jadi bisa memiliki 1024 nilai). Secara default, pin-pin tersebut diukur dari ground ke 5V, namun bisa juga menggunakan pin AREF dengan menggunakan fungsi analogReference(). Beberapa in lainnya pada board ini adalah :</w:t>
+      </w:r>
     </w:p>
     <w:p>
       <w:pPr>
@@ -2034,7 +1837,6 @@
           <w:szCs w:val="24"/>
         </w:rPr>
       </w:pPr>
-      <w:proofErr w:type="gramStart"/>
       <w:r>
         <w:rPr>
           <w:rFonts w:cs="Times New Roman"/>
@@ -2060,7 +1862,6 @@
         </w:rPr>
         <w:t>:</w:t>
       </w:r>
-      <w:proofErr w:type="gramEnd"/>
       <w:r>
         <w:rPr>
           <w:rFonts w:cs="Times New Roman"/>
@@ -2163,23 +1964,7 @@
           <w:rFonts w:cs="Times New Roman"/>
           <w:szCs w:val="24"/>
         </w:rPr>
-        <w:t xml:space="preserve"> memiliki beberapa fasilitas untuk berkomunikasi dengan komputer, berkomunikasi dengan Arduino lainnya, atau dengan mikrokontroller lain nya. Chip Atmega2560 menyediakan komunikasi serial UART TTL (5V) yang tersedia di pin 0 (RX) dan pin 1 (TX). Chip ATmega16U2 yang terdapat pada board berfungsi menterjemahkan bentuk komunikasi ini melalui USB dan </w:t>
-      </w:r>
-      <w:proofErr w:type="gramStart"/>
-      <w:r>
-        <w:rPr>
-          <w:rFonts w:cs="Times New Roman"/>
-          <w:szCs w:val="24"/>
-        </w:rPr>
-        <w:t>akan</w:t>
-      </w:r>
-      <w:proofErr w:type="gramEnd"/>
-      <w:r>
-        <w:rPr>
-          <w:rFonts w:cs="Times New Roman"/>
-          <w:szCs w:val="24"/>
-        </w:rPr>
-        <w:t xml:space="preserve"> tampil sebagai Virtual Port di komputer. Firmware 16U2 menggunakan driver USB standar sehingga tidak membutuhkan driver tambahan.</w:t>
+        <w:t xml:space="preserve"> memiliki beberapa fasilitas untuk berkomunikasi dengan komputer, berkomunikasi dengan Arduino lainnya, atau dengan mikrokontroller lain nya. Chip Atmega2560 menyediakan komunikasi serial UART TTL (5V) yang tersedia di pin 0 (RX) dan pin 1 (TX). Chip ATmega16U2 yang terdapat pada board berfungsi menterjemahkan bentuk komunikasi ini melalui USB dan akan tampil sebagai Virtual Port di komputer. Firmware 16U2 menggunakan driver USB standar sehingga tidak membutuhkan driver tambahan.</w:t>
       </w:r>
     </w:p>
     <w:p>
@@ -2341,15 +2126,7 @@
           <w:rFonts w:cs="Times New Roman"/>
           <w:szCs w:val="24"/>
         </w:rPr>
-        <w:t xml:space="preserve">Berikut spesifikasi Arduino Mega 2560 yang ditunjukan pada tabel </w:t>
-      </w:r>
-      <w:proofErr w:type="gramStart"/>
-      <w:r>
-        <w:rPr>
-          <w:rFonts w:cs="Times New Roman"/>
-          <w:szCs w:val="24"/>
-        </w:rPr>
-        <w:t>2.1</w:t>
+        <w:t>Berikut spesifikasi Arduino Mega 2560 yang ditunjukan pada tabel 2.1</w:t>
       </w:r>
       <w:r>
         <w:rPr>
@@ -2358,7 +2135,6 @@
         </w:rPr>
         <w:t xml:space="preserve"> :</w:t>
       </w:r>
-      <w:proofErr w:type="gramEnd"/>
     </w:p>
     <w:p>
       <w:pPr>
@@ -2384,6 +2160,8 @@
         </w:rPr>
         <w:t xml:space="preserve"> spesifikasi Arduino Mega 2560</w:t>
       </w:r>
+      <w:bookmarkStart w:id="0" w:name="_GoBack"/>
+      <w:bookmarkEnd w:id="0"/>
     </w:p>
     <w:tbl>
       <w:tblPr>
@@ -2405,7 +2183,7 @@
         <w:tc>
           <w:tcPr>
             <w:tcW w:w="2089" w:type="dxa"/>
-            <w:shd w:val="clear" w:color="auto" w:fill="00B0F0"/>
+            <w:shd w:val="clear" w:color="auto" w:fill="D9D9D9" w:themeFill="background1" w:themeFillShade="D9"/>
             <w:vAlign w:val="center"/>
           </w:tcPr>
           <w:p>
@@ -2431,7 +2209,7 @@
         <w:tc>
           <w:tcPr>
             <w:tcW w:w="4849" w:type="dxa"/>
-            <w:shd w:val="clear" w:color="auto" w:fill="00B0F0"/>
+            <w:shd w:val="clear" w:color="auto" w:fill="D9D9D9" w:themeFill="background1" w:themeFillShade="D9"/>
             <w:vAlign w:val="center"/>
           </w:tcPr>
           <w:p>
@@ -3125,23 +2903,7 @@
           <w:rFonts w:cs="Times New Roman"/>
           <w:szCs w:val="24"/>
         </w:rPr>
-        <w:t xml:space="preserve">h sensor </w:t>
-      </w:r>
-      <w:proofErr w:type="gramStart"/>
-      <w:r>
-        <w:rPr>
-          <w:rFonts w:cs="Times New Roman"/>
-          <w:szCs w:val="24"/>
-        </w:rPr>
-        <w:t>akan</w:t>
-      </w:r>
-      <w:proofErr w:type="gramEnd"/>
-      <w:r>
-        <w:rPr>
-          <w:rFonts w:cs="Times New Roman"/>
-          <w:szCs w:val="24"/>
-        </w:rPr>
-        <w:t xml:space="preserve"> sangat menentukan </w:t>
+        <w:t xml:space="preserve">h sensor akan sangat menentukan </w:t>
       </w:r>
       <w:r>
         <w:rPr>
@@ -3176,17 +2938,8 @@
           <w:rFonts w:cs="Times New Roman"/>
           <w:szCs w:val="24"/>
         </w:rPr>
-        <w:t xml:space="preserve">dikelompokan menjadi 3 bagian </w:t>
-      </w:r>
-      <w:proofErr w:type="gramStart"/>
-      <w:r>
-        <w:rPr>
-          <w:rFonts w:cs="Times New Roman"/>
-          <w:szCs w:val="24"/>
-        </w:rPr>
-        <w:t>yaitu :</w:t>
-      </w:r>
-      <w:proofErr w:type="gramEnd"/>
+        <w:t>dikelompokan menjadi 3 bagian yaitu :</w:t>
+      </w:r>
     </w:p>
     <w:p>
       <w:pPr>
@@ -3331,23 +3084,7 @@
           <w:rFonts w:cs="Times New Roman"/>
           <w:szCs w:val="24"/>
         </w:rPr>
-        <w:t>Sensor mekanis adalah sensor yang mendeteksi perubahan gerak mekanis, seperti perpindahan atau pergeseran atau posisi, gerak lurus dan melingkar, tekanan, aliran, level dsb. Contoh</w:t>
-      </w:r>
-      <w:proofErr w:type="gramStart"/>
-      <w:r>
-        <w:rPr>
-          <w:rFonts w:cs="Times New Roman"/>
-          <w:szCs w:val="24"/>
-        </w:rPr>
-        <w:t>;  strain</w:t>
-      </w:r>
-      <w:proofErr w:type="gramEnd"/>
-      <w:r>
-        <w:rPr>
-          <w:rFonts w:cs="Times New Roman"/>
-          <w:szCs w:val="24"/>
-        </w:rPr>
-        <w:t xml:space="preserve"> gage, linear variable deferential transformer (LVDT), proximity, potensiometer, load cell, bourdon tube, dsb.</w:t>
+        <w:t>Sensor mekanis adalah sensor yang mendeteksi perubahan gerak mekanis, seperti perpindahan atau pergeseran atau posisi, gerak lurus dan melingkar, tekanan, aliran, level dsb. Contoh;  strain gage, linear variable deferential transformer (LVDT), proximity, potensiometer, load cell, bourdon tube, dsb.</w:t>
       </w:r>
     </w:p>
     <w:p>
@@ -3365,23 +3102,7 @@
           <w:rFonts w:cs="Times New Roman"/>
           <w:szCs w:val="24"/>
         </w:rPr>
-        <w:t>Sensor optic atau cahaya adalah sensor yang mendeteksi perubahan cahaya dari sumber cahaya, pantulan cahaya ataupun bias cahaya yang mengernai benda atau ruangan. Contoh</w:t>
-      </w:r>
-      <w:proofErr w:type="gramStart"/>
-      <w:r>
-        <w:rPr>
-          <w:rFonts w:cs="Times New Roman"/>
-          <w:szCs w:val="24"/>
-        </w:rPr>
-        <w:t>;  photo</w:t>
-      </w:r>
-      <w:proofErr w:type="gramEnd"/>
-      <w:r>
-        <w:rPr>
-          <w:rFonts w:cs="Times New Roman"/>
-          <w:szCs w:val="24"/>
-        </w:rPr>
-        <w:t xml:space="preserve"> cell, photo transistor, photo diode, photo voltaic, photo multiplier, pyrometer optic, dsb.</w:t>
+        <w:t>Sensor optic atau cahaya adalah sensor yang mendeteksi perubahan cahaya dari sumber cahaya, pantulan cahaya ataupun bias cahaya yang mengernai benda atau ruangan. Contoh;  photo cell, photo transistor, photo diode, photo voltaic, photo multiplier, pyrometer optic, dsb.</w:t>
       </w:r>
     </w:p>
     <w:p>
@@ -3556,23 +3277,7 @@
           <w:rFonts w:cs="Times New Roman"/>
           <w:szCs w:val="24"/>
         </w:rPr>
-        <w:t xml:space="preserve">Gelombang ultrasonik merupakan gelombang yang umum digunakan untuk radar untuk mendeteksi keberadaan suatu benda dengan memperkirakan jarak antara sensor dan benda tersebut. Dalam penelitian ini, penulis </w:t>
-      </w:r>
-      <w:proofErr w:type="gramStart"/>
-      <w:r>
-        <w:rPr>
-          <w:rFonts w:cs="Times New Roman"/>
-          <w:szCs w:val="24"/>
-        </w:rPr>
-        <w:t>menggunakan  sensor</w:t>
-      </w:r>
-      <w:proofErr w:type="gramEnd"/>
-      <w:r>
-        <w:rPr>
-          <w:rFonts w:cs="Times New Roman"/>
-          <w:szCs w:val="24"/>
-        </w:rPr>
-        <w:t xml:space="preserve"> ultrasonik </w:t>
+        <w:t xml:space="preserve">Gelombang ultrasonik merupakan gelombang yang umum digunakan untuk radar untuk mendeteksi keberadaan suatu benda dengan memperkirakan jarak antara sensor dan benda tersebut. Dalam penelitian ini, penulis menggunakan  sensor ultrasonik </w:t>
       </w:r>
       <w:r>
         <w:rPr>
@@ -3750,7 +3455,6 @@
         </w:rPr>
         <w:t xml:space="preserve"> (</w:t>
       </w:r>
-      <w:proofErr w:type="gramStart"/>
       <w:r>
         <w:rPr>
           <w:rFonts w:cs="Times New Roman"/>
@@ -3764,16 +3468,7 @@
           <w:szCs w:val="24"/>
           <w:lang w:val="id-ID"/>
         </w:rPr>
-        <w:t>:</w:t>
-      </w:r>
-      <w:proofErr w:type="gramEnd"/>
-      <w:r>
-        <w:rPr>
-          <w:rFonts w:cs="Times New Roman"/>
-          <w:szCs w:val="24"/>
-          <w:lang w:val="id-ID"/>
-        </w:rPr>
-        <w:t xml:space="preserve"> </w:t>
+        <w:t xml:space="preserve">: </w:t>
       </w:r>
       <w:r>
         <w:rPr>
@@ -4037,25 +3732,23 @@
           <w:iCs/>
           <w:szCs w:val="24"/>
         </w:rPr>
-        <w:t xml:space="preserve">ultrasonik di permukaan zat padat hampir </w:t>
-      </w:r>
-      <w:proofErr w:type="gramStart"/>
+        <w:t>ultrasonik di permukaan zat padat hampir sama dengan reflektivitas</w:t>
+      </w:r>
       <w:r>
         <w:rPr>
           <w:rFonts w:cs="Times New Roman"/>
           <w:iCs/>
           <w:szCs w:val="24"/>
         </w:rPr>
-        <w:t>sama</w:t>
-      </w:r>
-      <w:proofErr w:type="gramEnd"/>
+        <w:t xml:space="preserve"> </w:t>
+      </w:r>
       <w:r>
         <w:rPr>
           <w:rFonts w:cs="Times New Roman"/>
           <w:iCs/>
           <w:szCs w:val="24"/>
         </w:rPr>
-        <w:t xml:space="preserve"> dengan reflektivitas</w:t>
+        <w:t>bunyi ultrasonik di permukaan zat cair. Akan tetapi, gelombang bunyi</w:t>
       </w:r>
       <w:r>
         <w:rPr>
@@ -4071,34 +3764,8 @@
           <w:iCs/>
           <w:szCs w:val="24"/>
         </w:rPr>
-        <w:t>bunyi ultrasonik di permukaan zat cair. Akan tetapi, gelombang bunyi</w:t>
-      </w:r>
-      <w:r>
-        <w:rPr>
-          <w:rFonts w:cs="Times New Roman"/>
-          <w:iCs/>
-          <w:szCs w:val="24"/>
-        </w:rPr>
-        <w:t xml:space="preserve"> </w:t>
-      </w:r>
-      <w:r>
-        <w:rPr>
-          <w:rFonts w:cs="Times New Roman"/>
-          <w:iCs/>
-          <w:szCs w:val="24"/>
-        </w:rPr>
-        <w:t xml:space="preserve">ultrasonik </w:t>
-      </w:r>
-      <w:proofErr w:type="gramStart"/>
-      <w:r>
-        <w:rPr>
-          <w:rFonts w:cs="Times New Roman"/>
-          <w:iCs/>
-          <w:szCs w:val="24"/>
-        </w:rPr>
-        <w:t>akan</w:t>
-      </w:r>
-      <w:proofErr w:type="gramEnd"/>
+        <w:t>ultrasonik akan</w:t>
+      </w:r>
       <w:r>
         <w:rPr>
           <w:rFonts w:cs="Times New Roman"/>
@@ -4181,23 +3848,7 @@
           <w:rFonts w:cs="Times New Roman"/>
           <w:szCs w:val="24"/>
         </w:rPr>
-        <w:t xml:space="preserve"> ini </w:t>
-      </w:r>
-      <w:proofErr w:type="gramStart"/>
-      <w:r>
-        <w:rPr>
-          <w:rFonts w:cs="Times New Roman"/>
-          <w:szCs w:val="24"/>
-        </w:rPr>
-        <w:t>akan</w:t>
-      </w:r>
-      <w:proofErr w:type="gramEnd"/>
-      <w:r>
-        <w:rPr>
-          <w:rFonts w:cs="Times New Roman"/>
-          <w:szCs w:val="24"/>
-        </w:rPr>
-        <w:t xml:space="preserve"> menghasilkan gelombang ultrasonik (umumnya berfrekuensi 40kHz) ketika sebuah </w:t>
+        <w:t xml:space="preserve"> ini akan menghasilkan gelombang ultrasonik (umumnya berfrekuensi 40kHz) ketika sebuah </w:t>
       </w:r>
       <w:r>
         <w:rPr>
@@ -4212,55 +3863,7 @@
           <w:rFonts w:cs="Times New Roman"/>
           <w:szCs w:val="24"/>
         </w:rPr>
-        <w:t xml:space="preserve"> diterapkan pada benda tersebut. Secara umum, alat ini </w:t>
-      </w:r>
-      <w:proofErr w:type="gramStart"/>
-      <w:r>
-        <w:rPr>
-          <w:rFonts w:cs="Times New Roman"/>
-          <w:szCs w:val="24"/>
-        </w:rPr>
-        <w:t>akan</w:t>
-      </w:r>
-      <w:proofErr w:type="gramEnd"/>
-      <w:r>
-        <w:rPr>
-          <w:rFonts w:cs="Times New Roman"/>
-          <w:szCs w:val="24"/>
-        </w:rPr>
-        <w:t xml:space="preserve"> menembakkan gelombang ultrasonik menuju suatu area atau suatu target. Setelah gelombang menyentuh permukaan target, maka target </w:t>
-      </w:r>
-      <w:proofErr w:type="gramStart"/>
-      <w:r>
-        <w:rPr>
-          <w:rFonts w:cs="Times New Roman"/>
-          <w:szCs w:val="24"/>
-        </w:rPr>
-        <w:t>akan</w:t>
-      </w:r>
-      <w:proofErr w:type="gramEnd"/>
-      <w:r>
-        <w:rPr>
-          <w:rFonts w:cs="Times New Roman"/>
-          <w:szCs w:val="24"/>
-        </w:rPr>
-        <w:t xml:space="preserve"> memantulkan kembali gelombang tersebut. Gelombang pantulan dari target </w:t>
-      </w:r>
-      <w:proofErr w:type="gramStart"/>
-      <w:r>
-        <w:rPr>
-          <w:rFonts w:cs="Times New Roman"/>
-          <w:szCs w:val="24"/>
-        </w:rPr>
-        <w:t>akan</w:t>
-      </w:r>
-      <w:proofErr w:type="gramEnd"/>
-      <w:r>
-        <w:rPr>
-          <w:rFonts w:cs="Times New Roman"/>
-          <w:szCs w:val="24"/>
-        </w:rPr>
-        <w:t xml:space="preserve"> ditangkap oleh sensor, kemudian sensor menghitung selisih antara waktu pengiriman gelombang dan waktu gelom</w:t>
+        <w:t xml:space="preserve"> diterapkan pada benda tersebut. Secara umum, alat ini akan menembakkan gelombang ultrasonik menuju suatu area atau suatu target. Setelah gelombang menyentuh permukaan target, maka target akan memantulkan kembali gelombang tersebut. Gelombang pantulan dari target akan ditangkap oleh sensor, kemudian sensor menghitung selisih antara waktu pengiriman gelombang dan waktu gelom</w:t>
       </w:r>
       <w:r>
         <w:rPr>
@@ -4481,17 +4084,8 @@
           <w:rFonts w:cs="Times New Roman"/>
           <w:szCs w:val="24"/>
         </w:rPr>
-        <w:t xml:space="preserve">mencari jarak berdasarkan ultrasonik </w:t>
-      </w:r>
-      <w:proofErr w:type="gramStart"/>
-      <w:r>
-        <w:rPr>
-          <w:rFonts w:cs="Times New Roman"/>
-          <w:szCs w:val="24"/>
-        </w:rPr>
-        <w:t>adalah :</w:t>
-      </w:r>
-      <w:proofErr w:type="gramEnd"/>
+        <w:t>mencari jarak berdasarkan ultrasonik adalah :</w:t>
+      </w:r>
     </w:p>
     <w:p>
       <w:pPr>
@@ -5418,7 +5012,6 @@
         </w:rPr>
         <w:t>(</w:t>
       </w:r>
-      <w:proofErr w:type="gramStart"/>
       <w:r>
         <w:rPr>
           <w:rFonts w:cs="Times New Roman"/>
@@ -5432,16 +5025,7 @@
           <w:szCs w:val="24"/>
           <w:lang w:val="id-ID"/>
         </w:rPr>
-        <w:t>:</w:t>
-      </w:r>
-      <w:proofErr w:type="gramEnd"/>
-      <w:r>
-        <w:rPr>
-          <w:rFonts w:cs="Times New Roman"/>
-          <w:szCs w:val="24"/>
-          <w:lang w:val="id-ID"/>
-        </w:rPr>
-        <w:t xml:space="preserve"> </w:t>
+        <w:t xml:space="preserve">: </w:t>
       </w:r>
       <w:r>
         <w:rPr>
@@ -5868,25 +5452,7 @@
           <w:szCs w:val="24"/>
           <w:lang w:eastAsia="id-ID"/>
         </w:rPr>
-        <w:t xml:space="preserve"> panas yang dibawa oleh infrared pasif tersebut. Prosesnya hampir </w:t>
-      </w:r>
-      <w:proofErr w:type="gramStart"/>
-      <w:r>
-        <w:rPr>
-          <w:rFonts w:eastAsia="Times New Roman" w:cs="Times New Roman"/>
-          <w:szCs w:val="24"/>
-          <w:lang w:eastAsia="id-ID"/>
-        </w:rPr>
-        <w:t>sama</w:t>
-      </w:r>
-      <w:proofErr w:type="gramEnd"/>
-      <w:r>
-        <w:rPr>
-          <w:rFonts w:eastAsia="Times New Roman" w:cs="Times New Roman"/>
-          <w:szCs w:val="24"/>
-          <w:lang w:eastAsia="id-ID"/>
-        </w:rPr>
-        <w:t xml:space="preserve"> seperti arus listrik yang terbentuk ketika sinar matahari mengenai</w:t>
+        <w:t xml:space="preserve"> panas yang dibawa oleh infrared pasif tersebut. Prosesnya hampir sama seperti arus listrik yang terbentuk ketika sinar matahari mengenai</w:t>
       </w:r>
       <w:r>
         <w:rPr>
@@ -6301,23 +5867,7 @@
           <w:rFonts w:cs="Times New Roman"/>
           <w:szCs w:val="24"/>
         </w:rPr>
-        <w:t xml:space="preserve">Pancaran infra merah masuk melalui lensa Fresnel dan mengenai sensor pyroelektrik, karena sinar infra merah mengandung energi panas maka sensor pyroelektrik </w:t>
-      </w:r>
-      <w:proofErr w:type="gramStart"/>
-      <w:r>
-        <w:rPr>
-          <w:rFonts w:cs="Times New Roman"/>
-          <w:szCs w:val="24"/>
-        </w:rPr>
-        <w:t>akan</w:t>
-      </w:r>
-      <w:proofErr w:type="gramEnd"/>
-      <w:r>
-        <w:rPr>
-          <w:rFonts w:cs="Times New Roman"/>
-          <w:szCs w:val="24"/>
-        </w:rPr>
-        <w:t xml:space="preserve"> menghasilkan arus listrik. Sensor pyroelektrik terbuat dari bahan</w:t>
+        <w:t>Pancaran infra merah masuk melalui lensa Fresnel dan mengenai sensor pyroelektrik, karena sinar infra merah mengandung energi panas maka sensor pyroelektrik akan menghasilkan arus listrik. Sensor pyroelektrik terbuat dari bahan</w:t>
       </w:r>
       <w:r>
         <w:rPr>
@@ -6331,71 +5881,7 @@
           <w:rFonts w:cs="Times New Roman"/>
           <w:szCs w:val="24"/>
         </w:rPr>
-        <w:t xml:space="preserve">(GaN), cesium nitrat (CsNo3) dan litium tantalate (LiTaO3). Arus listrik inilah yang </w:t>
-      </w:r>
-      <w:proofErr w:type="gramStart"/>
-      <w:r>
-        <w:rPr>
-          <w:rFonts w:cs="Times New Roman"/>
-          <w:szCs w:val="24"/>
-        </w:rPr>
-        <w:t>akan</w:t>
-      </w:r>
-      <w:proofErr w:type="gramEnd"/>
-      <w:r>
-        <w:rPr>
-          <w:rFonts w:cs="Times New Roman"/>
-          <w:szCs w:val="24"/>
-        </w:rPr>
-        <w:t xml:space="preserve"> menimbulkan tegangan dan dibaca secara analog oleh sensor. Kemudian sinyal ini </w:t>
-      </w:r>
-      <w:proofErr w:type="gramStart"/>
-      <w:r>
-        <w:rPr>
-          <w:rFonts w:cs="Times New Roman"/>
-          <w:szCs w:val="24"/>
-        </w:rPr>
-        <w:t>akan</w:t>
-      </w:r>
-      <w:proofErr w:type="gramEnd"/>
-      <w:r>
-        <w:rPr>
-          <w:rFonts w:cs="Times New Roman"/>
-          <w:szCs w:val="24"/>
-        </w:rPr>
-        <w:t xml:space="preserve"> dikuatkan oleh penguat dan dibandingkan oleh komparator dengan tegangan referensi tertentu (keluaran berupa sinyal 1-bit). Jadi sensor PIR hanya </w:t>
-      </w:r>
-      <w:proofErr w:type="gramStart"/>
-      <w:r>
-        <w:rPr>
-          <w:rFonts w:cs="Times New Roman"/>
-          <w:szCs w:val="24"/>
-        </w:rPr>
-        <w:t>akan</w:t>
-      </w:r>
-      <w:proofErr w:type="gramEnd"/>
-      <w:r>
-        <w:rPr>
-          <w:rFonts w:cs="Times New Roman"/>
-          <w:szCs w:val="24"/>
-        </w:rPr>
-        <w:t xml:space="preserve"> mengeluarkan logika 0 dan 1, 0 saat sensor tidak mendeteksi adanya pancaran infra merah dan 1 saat sensor mendeteksi infra merah. Sensor PIR didesain dan dirancang hanya mendeteksi pancaran infra merah dengan panjang gelombang 8-14 mikrometer. Diluar panjang gelombang tersebut sensor tidak </w:t>
-      </w:r>
-      <w:proofErr w:type="gramStart"/>
-      <w:r>
-        <w:rPr>
-          <w:rFonts w:cs="Times New Roman"/>
-          <w:szCs w:val="24"/>
-        </w:rPr>
-        <w:t>akan</w:t>
-      </w:r>
-      <w:proofErr w:type="gramEnd"/>
-      <w:r>
-        <w:rPr>
-          <w:rFonts w:cs="Times New Roman"/>
-          <w:szCs w:val="24"/>
-        </w:rPr>
-        <w:t xml:space="preserve"> mendeteksinya. Untuk manusia sendiri memiliki suhu badan yang dapat </w:t>
+        <w:t xml:space="preserve">(GaN), cesium nitrat (CsNo3) dan litium tantalate (LiTaO3). Arus listrik inilah yang akan menimbulkan tegangan dan dibaca secara analog oleh sensor. Kemudian sinyal ini akan dikuatkan oleh penguat dan dibandingkan oleh komparator dengan tegangan referensi tertentu (keluaran berupa sinyal 1-bit). Jadi sensor PIR hanya akan mengeluarkan logika 0 dan 1, 0 saat sensor tidak mendeteksi adanya pancaran infra merah dan 1 saat sensor mendeteksi infra merah. Sensor PIR didesain dan dirancang hanya mendeteksi pancaran infra merah dengan panjang gelombang 8-14 mikrometer. Diluar panjang gelombang tersebut sensor tidak akan mendeteksinya. Untuk manusia sendiri memiliki suhu badan yang dapat </w:t>
       </w:r>
       <w:r>
         <w:rPr>
@@ -6403,23 +5889,7 @@
           <w:szCs w:val="24"/>
         </w:rPr>
         <w:lastRenderedPageBreak/>
-        <w:t>menghasilkan pancaran infra merah dengan panjang gelombang antara 9-10 mikrometer (nilai standar 9</w:t>
-      </w:r>
-      <w:proofErr w:type="gramStart"/>
-      <w:r>
-        <w:rPr>
-          <w:rFonts w:cs="Times New Roman"/>
-          <w:szCs w:val="24"/>
-        </w:rPr>
-        <w:t>,4</w:t>
-      </w:r>
-      <w:proofErr w:type="gramEnd"/>
-      <w:r>
-        <w:rPr>
-          <w:rFonts w:cs="Times New Roman"/>
-          <w:szCs w:val="24"/>
-        </w:rPr>
-        <w:t xml:space="preserve"> mikrometer), panjang gelombang tersebut dapat terdeteksi oleh sensor PIR. (Secara umum sensor PIR memang dirancang untuk mendeteksi manusia).</w:t>
+        <w:t>menghasilkan pancaran infra merah dengan panjang gelombang antara 9-10 mikrometer (nilai standar 9,4 mikrometer), panjang gelombang tersebut dapat terdeteksi oleh sensor PIR. (Secara umum sensor PIR memang dirancang untuk mendeteksi manusia).</w:t>
       </w:r>
       <w:r>
         <w:rPr>
@@ -6720,23 +6190,7 @@
           <w:rFonts w:cs="Times New Roman"/>
           <w:szCs w:val="24"/>
         </w:rPr>
-        <w:t xml:space="preserve">Switch magnetik merupakan saklar yang dapat merespon </w:t>
-      </w:r>
-      <w:proofErr w:type="gramStart"/>
-      <w:r>
-        <w:rPr>
-          <w:rFonts w:cs="Times New Roman"/>
-          <w:szCs w:val="24"/>
-        </w:rPr>
-        <w:t>medan</w:t>
-      </w:r>
-      <w:proofErr w:type="gramEnd"/>
-      <w:r>
-        <w:rPr>
-          <w:rFonts w:cs="Times New Roman"/>
-          <w:szCs w:val="24"/>
-        </w:rPr>
-        <w:t xml:space="preserve"> magnet yang berada disekitarnya. Magnetik switch ini seperti halnya sensor limit switch yang diberikan tambahan plat logam yang dapat merespon adanya magnet. (Heranudin, Rancang Bangun Sistem Keamanan Ruangan Menggunakan Radio Frequency Identifikasi (RFID) Berbasis Mikrokontroler AT89C51, 2008 hal: 5). Salah satu contoh switch magnetik dapat dilihat pada gambar 2.</w:t>
+        <w:t>Switch magnetik merupakan saklar yang dapat merespon medan magnet yang berada disekitarnya. Magnetik switch ini seperti halnya sensor limit switch yang diberikan tambahan plat logam yang dapat merespon adanya magnet. (Heranudin, Rancang Bangun Sistem Keamanan Ruangan Menggunakan Radio Frequency Identifikasi (RFID) Berbasis Mikrokontroler AT89C51, 2008 hal: 5). Salah satu contoh switch magnetik dapat dilihat pada gambar 2.</w:t>
       </w:r>
       <w:r>
         <w:rPr>
@@ -6999,23 +6453,7 @@
           <w:rFonts w:cs="Times New Roman"/>
           <w:szCs w:val="24"/>
         </w:rPr>
-        <w:t xml:space="preserve">Switch magnetik tersebut biasa digunakan untuk pengamanan pada pintu dan jendela. Dalam pemasangannya switch magnetik ini dapat dipasang dengan </w:t>
-      </w:r>
-      <w:proofErr w:type="gramStart"/>
-      <w:r>
-        <w:rPr>
-          <w:rFonts w:cs="Times New Roman"/>
-          <w:szCs w:val="24"/>
-        </w:rPr>
-        <w:t>cara</w:t>
-      </w:r>
-      <w:proofErr w:type="gramEnd"/>
-      <w:r>
-        <w:rPr>
-          <w:rFonts w:cs="Times New Roman"/>
-          <w:szCs w:val="24"/>
-        </w:rPr>
-        <w:t xml:space="preserve"> ditanam di bagian pintu atau hanya ditempelkan saja di jendela. Pemasangannya pun dapat dilakukan pada pintu atau jendela dengan berbagai bahan, dapat di pasang pada pintu atau jendela yang terbuat dari kayu atau dari logam, seperti aluminium. Spesifikasi switch magnetik, switch magnetic yang digunakan type PE-905, suatu perangkat pengendalian otomatis, sangat cocok untuk menggunakan di sirkuit sampai tegangan maksimal 4 Volt dan arus sampai 100mA sampai 500mA.</w:t>
+        <w:t>Switch magnetik tersebut biasa digunakan untuk pengamanan pada pintu dan jendela. Dalam pemasangannya switch magnetik ini dapat dipasang dengan cara ditanam di bagian pintu atau hanya ditempelkan saja di jendela. Pemasangannya pun dapat dilakukan pada pintu atau jendela dengan berbagai bahan, dapat di pasang pada pintu atau jendela yang terbuat dari kayu atau dari logam, seperti aluminium. Spesifikasi switch magnetik, switch magnetic yang digunakan type PE-905, suatu perangkat pengendalian otomatis, sangat cocok untuk menggunakan di sirkuit sampai tegangan maksimal 4 Volt dan arus sampai 100mA sampai 500mA.</w:t>
       </w:r>
     </w:p>
     <w:p>
@@ -7876,7 +7314,6 @@
         <w:br/>
         <w:t>(</w:t>
       </w:r>
-      <w:proofErr w:type="gramStart"/>
       <w:r>
         <w:rPr>
           <w:rFonts w:cs="Times New Roman"/>
@@ -7890,16 +7327,7 @@
           <w:szCs w:val="24"/>
           <w:lang w:val="id-ID"/>
         </w:rPr>
-        <w:t>:</w:t>
-      </w:r>
-      <w:proofErr w:type="gramEnd"/>
-      <w:r>
-        <w:rPr>
-          <w:rFonts w:cs="Times New Roman"/>
-          <w:szCs w:val="24"/>
-          <w:lang w:val="id-ID"/>
-        </w:rPr>
-        <w:t xml:space="preserve"> </w:t>
+        <w:t xml:space="preserve">: </w:t>
       </w:r>
       <w:r>
         <w:rPr>
@@ -8784,18 +8212,8 @@
           <w:iCs/>
           <w:szCs w:val="24"/>
         </w:rPr>
-        <w:t xml:space="preserve">rkan konektor kabelnya, </w:t>
-      </w:r>
-      <w:proofErr w:type="gramStart"/>
-      <w:r>
-        <w:rPr>
-          <w:rFonts w:cs="Times New Roman"/>
-          <w:iCs/>
-          <w:szCs w:val="24"/>
-        </w:rPr>
-        <w:t>yaitu :</w:t>
-      </w:r>
-      <w:proofErr w:type="gramEnd"/>
+        <w:t>rkan konektor kabelnya, yaitu :</w:t>
+      </w:r>
     </w:p>
     <w:p>
       <w:pPr>
@@ -9749,23 +9167,7 @@
           <w:rFonts w:cs="Times New Roman"/>
           <w:szCs w:val="24"/>
         </w:rPr>
-        <w:t>dan logika fuzzy terletak pada keanggotaan elemen dalam suatu himpunan. Jika dalam logika tegas suatu elemen mempunyai dua pilihan yaitu terdapat dalam himpunan atau bernilai 1 yang berarti benar dan tidak pada himpunan atau bernilai 0 yang berarti salah. Sedangkan dalam logika fuzzy, keanggotaan elemen berada di interval [0</w:t>
-      </w:r>
-      <w:proofErr w:type="gramStart"/>
-      <w:r>
-        <w:rPr>
-          <w:rFonts w:cs="Times New Roman"/>
-          <w:szCs w:val="24"/>
-        </w:rPr>
-        <w:t>,1</w:t>
-      </w:r>
-      <w:proofErr w:type="gramEnd"/>
-      <w:r>
-        <w:rPr>
-          <w:rFonts w:cs="Times New Roman"/>
-          <w:szCs w:val="24"/>
-        </w:rPr>
-        <w:t>].</w:t>
+        <w:t>dan logika fuzzy terletak pada keanggotaan elemen dalam suatu himpunan. Jika dalam logika tegas suatu elemen mempunyai dua pilihan yaitu terdapat dalam himpunan atau bernilai 1 yang berarti benar dan tidak pada himpunan atau bernilai 0 yang berarti salah. Sedangkan dalam logika fuzzy, keanggotaan elemen berada di interval [0,1].</w:t>
       </w:r>
     </w:p>
     <w:p>
@@ -9828,16 +9230,7 @@
           <w:i/>
           <w:szCs w:val="24"/>
         </w:rPr>
-        <w:t xml:space="preserve">Fuzzy </w:t>
-      </w:r>
-      <w:proofErr w:type="gramStart"/>
-      <w:r>
-        <w:rPr>
-          <w:rFonts w:cs="Times New Roman"/>
-          <w:i/>
-          <w:szCs w:val="24"/>
-        </w:rPr>
-        <w:t>logic</w:t>
+        <w:t>Fuzzy logic</w:t>
       </w:r>
       <w:r>
         <w:rPr>
@@ -9846,7 +9239,6 @@
         </w:rPr>
         <w:t xml:space="preserve"> :</w:t>
       </w:r>
-      <w:proofErr w:type="gramEnd"/>
     </w:p>
     <w:p>
       <w:pPr>
@@ -9961,7 +9353,6 @@
         </w:rPr>
         <w:t>(</w:t>
       </w:r>
-      <w:proofErr w:type="gramStart"/>
       <w:r>
         <w:rPr>
           <w:rFonts w:cs="Times New Roman"/>
@@ -9975,16 +9366,7 @@
           <w:szCs w:val="24"/>
           <w:lang w:val="id-ID"/>
         </w:rPr>
-        <w:t>:</w:t>
-      </w:r>
-      <w:proofErr w:type="gramEnd"/>
-      <w:r>
-        <w:rPr>
-          <w:rFonts w:cs="Times New Roman"/>
-          <w:szCs w:val="24"/>
-          <w:lang w:val="id-ID"/>
-        </w:rPr>
-        <w:t xml:space="preserve"> </w:t>
+        <w:t xml:space="preserve">: </w:t>
       </w:r>
       <w:r>
         <w:rPr>
@@ -10986,15 +10368,7 @@
                                   <w:rFonts w:cs="Times New Roman"/>
                                   <w:szCs w:val="24"/>
                                 </w:rPr>
-                                <w:t>(</w:t>
-                              </w:r>
-                              <w:proofErr w:type="gramStart"/>
-                              <w:r>
-                                <w:rPr>
-                                  <w:rFonts w:cs="Times New Roman"/>
-                                  <w:szCs w:val="24"/>
-                                </w:rPr>
-                                <w:t xml:space="preserve">Sumber </w:t>
+                                <w:t xml:space="preserve">(Sumber </w:t>
                               </w:r>
                               <w:r>
                                 <w:rPr>
@@ -11002,16 +10376,7 @@
                                   <w:szCs w:val="24"/>
                                   <w:lang w:val="id-ID"/>
                                 </w:rPr>
-                                <w:t>:</w:t>
-                              </w:r>
-                              <w:proofErr w:type="gramEnd"/>
-                              <w:r>
-                                <w:rPr>
-                                  <w:rFonts w:cs="Times New Roman"/>
-                                  <w:szCs w:val="24"/>
-                                  <w:lang w:val="id-ID"/>
-                                </w:rPr>
-                                <w:t xml:space="preserve"> </w:t>
+                                <w:t xml:space="preserve">: </w:t>
                               </w:r>
                               <w:r>
                                 <w:rPr>
@@ -12746,15 +12111,7 @@
           <w:rFonts w:cs="Times New Roman"/>
           <w:szCs w:val="24"/>
         </w:rPr>
-        <w:t>(</w:t>
-      </w:r>
-      <w:proofErr w:type="gramStart"/>
-      <w:r>
-        <w:rPr>
-          <w:rFonts w:cs="Times New Roman"/>
-          <w:szCs w:val="24"/>
-        </w:rPr>
-        <w:t xml:space="preserve">Sumber </w:t>
+        <w:t xml:space="preserve">(Sumber </w:t>
       </w:r>
       <w:r>
         <w:rPr>
@@ -12762,16 +12119,7 @@
           <w:szCs w:val="24"/>
           <w:lang w:val="id-ID"/>
         </w:rPr>
-        <w:t>:</w:t>
-      </w:r>
-      <w:proofErr w:type="gramEnd"/>
-      <w:r>
-        <w:rPr>
-          <w:rFonts w:cs="Times New Roman"/>
-          <w:szCs w:val="24"/>
-          <w:lang w:val="id-ID"/>
-        </w:rPr>
-        <w:t xml:space="preserve"> </w:t>
+        <w:t xml:space="preserve">: </w:t>
       </w:r>
       <w:r>
         <w:rPr>
@@ -12915,15 +12263,7 @@
           <w:rFonts w:cs="Times New Roman"/>
           <w:szCs w:val="24"/>
         </w:rPr>
-        <w:t xml:space="preserve">Dalam metode fuzzy ada beberapa komponen diantaranya sebagai </w:t>
-      </w:r>
-      <w:proofErr w:type="gramStart"/>
-      <w:r>
-        <w:rPr>
-          <w:rFonts w:cs="Times New Roman"/>
-          <w:szCs w:val="24"/>
-        </w:rPr>
-        <w:t>ber</w:t>
+        <w:t>Dalam metode fuzzy ada beberapa komponen diantaranya sebagai ber</w:t>
       </w:r>
       <w:r>
         <w:rPr>
@@ -12932,7 +12272,6 @@
         </w:rPr>
         <w:t>ikut :</w:t>
       </w:r>
-      <w:proofErr w:type="gramEnd"/>
     </w:p>
     <w:p>
       <w:pPr>
@@ -13011,23 +12350,7 @@
           <w:rFonts w:eastAsia="Times New Roman"/>
           <w:szCs w:val="24"/>
         </w:rPr>
-        <w:t xml:space="preserve"> x dalam suatu himpunan A, yang sering ditulis dengan µA[x], memiliki 2 </w:t>
-      </w:r>
-      <w:proofErr w:type="gramStart"/>
-      <w:r>
-        <w:rPr>
-          <w:rFonts w:eastAsia="Times New Roman"/>
-          <w:szCs w:val="24"/>
-        </w:rPr>
-        <w:t>kemungkinan  yaitu</w:t>
-      </w:r>
-      <w:proofErr w:type="gramEnd"/>
-      <w:r>
-        <w:rPr>
-          <w:rFonts w:eastAsia="Times New Roman"/>
-          <w:szCs w:val="24"/>
-        </w:rPr>
-        <w:t xml:space="preserve"> : satu (1), yang berarti bahwa suatu item menjadi anggota dalam suatu himpunan, atau nol (0), yang berarti bahwa suatu item tidak menjadi anggota dalam suatu himpunan.</w:t>
+        <w:t xml:space="preserve"> x dalam suatu himpunan A, yang sering ditulis dengan µA[x], memiliki 2 kemungkinan  yaitu : satu (1), yang berarti bahwa suatu item menjadi anggota dalam suatu himpunan, atau nol (0), yang berarti bahwa suatu item tidak menjadi anggota dalam suatu himpunan.</w:t>
       </w:r>
       <w:r>
         <w:rPr>
@@ -13594,15 +12917,7 @@
           <w:szCs w:val="24"/>
           <w:lang w:eastAsia="id-ID"/>
         </w:rPr>
-        <w:t xml:space="preserve">Dalam proses penyelesaian ini perlu adanya </w:t>
-      </w:r>
-      <w:proofErr w:type="gramStart"/>
-      <w:r>
-        <w:rPr>
-          <w:szCs w:val="24"/>
-          <w:lang w:eastAsia="id-ID"/>
-        </w:rPr>
-        <w:t xml:space="preserve">peran </w:t>
+        <w:t xml:space="preserve">Dalam proses penyelesaian ini perlu adanya peran </w:t>
       </w:r>
       <w:r>
         <w:rPr>
@@ -13619,15 +12934,7 @@
           <w:rStyle w:val="apple-style-span"/>
           <w:i/>
         </w:rPr>
-        <w:t>Fuzzy</w:t>
-      </w:r>
-      <w:proofErr w:type="gramEnd"/>
-      <w:r>
-        <w:rPr>
-          <w:rStyle w:val="apple-style-span"/>
-          <w:i/>
-        </w:rPr>
-        <w:t xml:space="preserve"> Expert Systems</w:t>
+        <w:t>Fuzzy Expert Systems</w:t>
       </w:r>
       <w:r>
         <w:rPr>
@@ -13871,33 +13178,8 @@
           <w:rFonts w:cs="Times New Roman"/>
           <w:szCs w:val="24"/>
         </w:rPr>
-        <w:t xml:space="preserve"> adalah bagan - bagan yang mempunyai arus yang menggambarkan langkah - langkah penyelesaian suatu masalah. Flowchart merupakan </w:t>
-      </w:r>
-      <w:proofErr w:type="gramStart"/>
-      <w:r>
-        <w:rPr>
-          <w:rFonts w:cs="Times New Roman"/>
-          <w:szCs w:val="24"/>
-        </w:rPr>
-        <w:t>cara</w:t>
-      </w:r>
-      <w:proofErr w:type="gramEnd"/>
-      <w:r>
-        <w:rPr>
-          <w:rFonts w:cs="Times New Roman"/>
-          <w:szCs w:val="24"/>
-        </w:rPr>
-        <w:t xml:space="preserve"> penyajian dari suatu algoritma (Ladjamuddin B, Al-Bahra bin. 2006). Ada dua macam flowchart yang menggambarkan proses dengan computer, </w:t>
-      </w:r>
-      <w:proofErr w:type="gramStart"/>
-      <w:r>
-        <w:rPr>
-          <w:rFonts w:cs="Times New Roman"/>
-          <w:szCs w:val="24"/>
-        </w:rPr>
-        <w:t>yaitu :</w:t>
-      </w:r>
-      <w:proofErr w:type="gramEnd"/>
+        <w:t xml:space="preserve"> adalah bagan - bagan yang mempunyai arus yang menggambarkan langkah - langkah penyelesaian suatu masalah. Flowchart merupakan cara penyajian dari suatu algoritma (Ladjamuddin B, Al-Bahra bin. 2006). Ada dua macam flowchart yang menggambarkan proses dengan computer, yaitu :</w:t>
+      </w:r>
     </w:p>
     <w:p>
       <w:pPr>
@@ -13942,23 +13224,7 @@
           <w:rFonts w:cs="Times New Roman"/>
           <w:szCs w:val="24"/>
         </w:rPr>
-        <w:t xml:space="preserve">Bagan yang memperlihatkan urutan instruksi yang digambarkan dengan simbol tertentu memecahkan masalah </w:t>
-      </w:r>
-      <w:proofErr w:type="gramStart"/>
-      <w:r>
-        <w:rPr>
-          <w:rFonts w:cs="Times New Roman"/>
-          <w:szCs w:val="24"/>
-        </w:rPr>
-        <w:t>salam</w:t>
-      </w:r>
-      <w:proofErr w:type="gramEnd"/>
-      <w:r>
-        <w:rPr>
-          <w:rFonts w:cs="Times New Roman"/>
-          <w:szCs w:val="24"/>
-        </w:rPr>
-        <w:t xml:space="preserve"> suatu program.</w:t>
+        <w:t>Bagan yang memperlihatkan urutan instruksi yang digambarkan dengan simbol tertentu memecahkan masalah salam suatu program.</w:t>
       </w:r>
     </w:p>
     <w:p>
@@ -13976,23 +13242,7 @@
           <w:rFonts w:cs="Times New Roman"/>
           <w:szCs w:val="24"/>
         </w:rPr>
-        <w:t xml:space="preserve">Flowchart disusun dengan simbol. Simbol ini dipakai sebagai alat </w:t>
-      </w:r>
-      <w:proofErr w:type="gramStart"/>
-      <w:r>
-        <w:rPr>
-          <w:rFonts w:cs="Times New Roman"/>
-          <w:szCs w:val="24"/>
-        </w:rPr>
-        <w:t>bantu</w:t>
-      </w:r>
-      <w:proofErr w:type="gramEnd"/>
-      <w:r>
-        <w:rPr>
-          <w:rFonts w:cs="Times New Roman"/>
-          <w:szCs w:val="24"/>
-        </w:rPr>
-        <w:t xml:space="preserve"> menggambarkan p</w:t>
+        <w:t>Flowchart disusun dengan simbol. Simbol ini dipakai sebagai alat bantu menggambarkan p</w:t>
       </w:r>
       <w:r>
         <w:rPr>
@@ -14006,23 +13256,7 @@
           <w:rFonts w:cs="Times New Roman"/>
           <w:szCs w:val="24"/>
         </w:rPr>
-        <w:t xml:space="preserve"> simbol yang digunakan </w:t>
-      </w:r>
-      <w:proofErr w:type="gramStart"/>
-      <w:r>
-        <w:rPr>
-          <w:rFonts w:cs="Times New Roman"/>
-          <w:szCs w:val="24"/>
-        </w:rPr>
-        <w:t>dalam  menyusun</w:t>
-      </w:r>
-      <w:proofErr w:type="gramEnd"/>
-      <w:r>
-        <w:rPr>
-          <w:rFonts w:cs="Times New Roman"/>
-          <w:szCs w:val="24"/>
-        </w:rPr>
-        <w:t xml:space="preserve"> f</w:t>
+        <w:t xml:space="preserve"> simbol yang digunakan dalam  menyusun f</w:t>
       </w:r>
       <w:r>
         <w:rPr>
@@ -15689,37 +14923,15 @@
         <w:rPr>
           <w:rFonts w:cs="Times New Roman"/>
         </w:rPr>
-        <w:t xml:space="preserve"> (UML) adalah keluarga notasi grafis yang didukung oleh meta-model </w:t>
-      </w:r>
-      <w:proofErr w:type="gramStart"/>
-      <w:r>
-        <w:rPr>
-          <w:rFonts w:cs="Times New Roman"/>
-        </w:rPr>
-        <w:t>tunggal.,</w:t>
-      </w:r>
-      <w:proofErr w:type="gramEnd"/>
-      <w:r>
-        <w:rPr>
-          <w:rFonts w:cs="Times New Roman"/>
-        </w:rPr>
-        <w:t xml:space="preserve"> yang membantu pendeskripsian dan desain sistem perangkat lunak, khususnya sistem yang dibangun menggunakan </w:t>
+        <w:t xml:space="preserve"> (UML) adalah keluarga notasi grafis yang didukung oleh meta-model tunggal., yang membantu pendeskripsian dan desain sistem perangkat lunak, khususnya sistem yang dibangun menggunakan </w:t>
       </w:r>
       <w:r>
         <w:rPr>
           <w:rFonts w:cs="Times New Roman"/>
         </w:rPr>
         <w:lastRenderedPageBreak/>
-        <w:t xml:space="preserve">pemroograman berorientasi objek” (Salahudin M, Rosa A.S. 2011). UML diaplikasikan untuk maksud tertentu, biasanya </w:t>
-      </w:r>
-      <w:proofErr w:type="gramStart"/>
-      <w:r>
-        <w:rPr>
-          <w:rFonts w:cs="Times New Roman"/>
-        </w:rPr>
-        <w:t>untuk :</w:t>
-      </w:r>
-      <w:proofErr w:type="gramEnd"/>
+        <w:t>pemroograman berorientasi objek” (Salahudin M, Rosa A.S. 2011). UML diaplikasikan untuk maksud tertentu, biasanya untuk :</w:t>
+      </w:r>
     </w:p>
     <w:p>
       <w:pPr>
@@ -15790,21 +15002,7 @@
         <w:rPr>
           <w:rFonts w:cs="Times New Roman"/>
         </w:rPr>
-        <w:t xml:space="preserve">Menjabarkan sistem secara rinci untuk analisa dan mencari </w:t>
-      </w:r>
-      <w:proofErr w:type="gramStart"/>
-      <w:r>
-        <w:rPr>
-          <w:rFonts w:cs="Times New Roman"/>
-        </w:rPr>
-        <w:t>apa</w:t>
-      </w:r>
-      <w:proofErr w:type="gramEnd"/>
-      <w:r>
-        <w:rPr>
-          <w:rFonts w:cs="Times New Roman"/>
-        </w:rPr>
-        <w:t xml:space="preserve"> yang diperlukan sistem.</w:t>
+        <w:t>Menjabarkan sistem secara rinci untuk analisa dan mencari apa yang diperlukan sistem.</w:t>
       </w:r>
     </w:p>
     <w:p>
@@ -15857,35 +15055,7 @@
         <w:rPr>
           <w:rFonts w:cs="Times New Roman"/>
         </w:rPr>
-        <w:t xml:space="preserve">) dan lainnya ada yang bersifat umum (misalnya diagram kelas). Para pengembang sistem berorientasi objek menggunakan bahasa model untuk menggambar-kan, membangun dan mendokumentasikan sistem yang mereka rancang. UML memungkinkan para anggota team untuk bekerja </w:t>
-      </w:r>
-      <w:proofErr w:type="gramStart"/>
-      <w:r>
-        <w:rPr>
-          <w:rFonts w:cs="Times New Roman"/>
-        </w:rPr>
-        <w:t>sama</w:t>
-      </w:r>
-      <w:proofErr w:type="gramEnd"/>
-      <w:r>
-        <w:rPr>
-          <w:rFonts w:cs="Times New Roman"/>
-        </w:rPr>
-        <w:t xml:space="preserve"> dengan bahasa model yang sama dalam mengaplikasikan beragam sistem. Intinya, UML merupakan alat komunikasi yang konsisten dalam mendukung para pengembang sistem saat ini. Sebagai perancang sistem, pasti </w:t>
-      </w:r>
-      <w:proofErr w:type="gramStart"/>
-      <w:r>
-        <w:rPr>
-          <w:rFonts w:cs="Times New Roman"/>
-        </w:rPr>
-        <w:t>akan</w:t>
-      </w:r>
-      <w:proofErr w:type="gramEnd"/>
-      <w:r>
-        <w:rPr>
-          <w:rFonts w:cs="Times New Roman"/>
-        </w:rPr>
-        <w:t xml:space="preserve"> menjumpai uml, baik kita sendiri yang membuat atau sekedar membaca diagram uml buatan orang lain.</w:t>
+        <w:t>) dan lainnya ada yang bersifat umum (misalnya diagram kelas). Para pengembang sistem berorientasi objek menggunakan bahasa model untuk menggambar-kan, membangun dan mendokumentasikan sistem yang mereka rancang. UML memungkinkan para anggota team untuk bekerja sama dengan bahasa model yang sama dalam mengaplikasikan beragam sistem. Intinya, UML merupakan alat komunikasi yang konsisten dalam mendukung para pengembang sistem saat ini. Sebagai perancang sistem, pasti akan menjumpai uml, baik kita sendiri yang membuat atau sekedar membaca diagram uml buatan orang lain.</w:t>
       </w:r>
     </w:p>
     <w:p>
@@ -15944,17 +15114,8 @@
           <w:rFonts w:cs="Times New Roman"/>
           <w:szCs w:val="24"/>
         </w:rPr>
-        <w:t xml:space="preserve">UML menyediakan beberapa diagram visual yang menunjukan berbagai aspek dalam sistem. Diagram mengemukakan banyak hal, penggunaan notasi yang teridefinisi baik dan ekpresif adalah penting pada proses pengembangan perangkat lunak. Ada beberapa diagram yang disediakan dalam UML, antara </w:t>
-      </w:r>
-      <w:proofErr w:type="gramStart"/>
-      <w:r>
-        <w:rPr>
-          <w:rFonts w:cs="Times New Roman"/>
-          <w:szCs w:val="24"/>
-        </w:rPr>
-        <w:t>lain :</w:t>
-      </w:r>
-      <w:proofErr w:type="gramEnd"/>
+        <w:t>UML menyediakan beberapa diagram visual yang menunjukan berbagai aspek dalam sistem. Diagram mengemukakan banyak hal, penggunaan notasi yang teridefinisi baik dan ekpresif adalah penting pada proses pengembangan perangkat lunak. Ada beberapa diagram yang disediakan dalam UML, antara lain :</w:t>
+      </w:r>
     </w:p>
     <w:p>
       <w:pPr>
@@ -16086,21 +15247,7 @@
         <w:rPr>
           <w:rFonts w:cs="Times New Roman"/>
         </w:rPr>
-        <w:t xml:space="preserve"> dari sistem yang </w:t>
-      </w:r>
-      <w:proofErr w:type="gramStart"/>
-      <w:r>
-        <w:rPr>
-          <w:rFonts w:cs="Times New Roman"/>
-        </w:rPr>
-        <w:t>akan</w:t>
-      </w:r>
-      <w:proofErr w:type="gramEnd"/>
-      <w:r>
-        <w:rPr>
-          <w:rFonts w:cs="Times New Roman"/>
-        </w:rPr>
-        <w:t xml:space="preserve"> kita buat modelnya. Komponen </w:t>
+        <w:t xml:space="preserve"> dari sistem yang akan kita buat modelnya. Komponen </w:t>
       </w:r>
       <w:r>
         <w:rPr>
@@ -16180,7 +15327,6 @@
           <w:rFonts w:cs="Times New Roman"/>
         </w:rPr>
       </w:pPr>
-      <w:proofErr w:type="gramStart"/>
       <w:r>
         <w:rPr>
           <w:rFonts w:cs="Times New Roman"/>
@@ -16200,15 +15346,7 @@
           <w:rFonts w:cs="Times New Roman"/>
           <w:szCs w:val="24"/>
         </w:rPr>
-        <w:t>Sumber</w:t>
-      </w:r>
-      <w:proofErr w:type="gramEnd"/>
-      <w:r>
-        <w:rPr>
-          <w:rFonts w:cs="Times New Roman"/>
-          <w:szCs w:val="24"/>
-        </w:rPr>
-        <w:t xml:space="preserve"> </w:t>
+        <w:t xml:space="preserve">Sumber </w:t>
       </w:r>
       <w:r>
         <w:rPr>
@@ -17441,7 +16579,6 @@
         </w:rPr>
         <w:t>(</w:t>
       </w:r>
-      <w:proofErr w:type="gramStart"/>
       <w:r>
         <w:rPr>
           <w:rFonts w:cs="Times New Roman"/>
@@ -17455,16 +16592,7 @@
           <w:szCs w:val="24"/>
           <w:lang w:val="id-ID"/>
         </w:rPr>
-        <w:t>:</w:t>
-      </w:r>
-      <w:proofErr w:type="gramEnd"/>
-      <w:r>
-        <w:rPr>
-          <w:rFonts w:cs="Times New Roman"/>
-          <w:szCs w:val="24"/>
-          <w:lang w:val="id-ID"/>
-        </w:rPr>
-        <w:t xml:space="preserve"> </w:t>
+        <w:t xml:space="preserve">: </w:t>
       </w:r>
       <w:r>
         <w:rPr>
@@ -18908,7 +18036,6 @@
         </w:rPr>
         <w:t>(</w:t>
       </w:r>
-      <w:proofErr w:type="gramStart"/>
       <w:r>
         <w:rPr>
           <w:rFonts w:cs="Times New Roman"/>
@@ -18922,16 +18049,7 @@
           <w:szCs w:val="24"/>
           <w:lang w:val="id-ID"/>
         </w:rPr>
-        <w:t>:</w:t>
-      </w:r>
-      <w:proofErr w:type="gramEnd"/>
-      <w:r>
-        <w:rPr>
-          <w:rFonts w:cs="Times New Roman"/>
-          <w:szCs w:val="24"/>
-          <w:lang w:val="id-ID"/>
-        </w:rPr>
-        <w:t xml:space="preserve"> </w:t>
+        <w:t xml:space="preserve">: </w:t>
       </w:r>
       <w:r>
         <w:rPr>
@@ -19579,23 +18697,7 @@
           <w:rFonts w:cs="Times New Roman"/>
           <w:szCs w:val="24"/>
         </w:rPr>
-        <w:t xml:space="preserve"> Simbol </w:t>
-      </w:r>
-      <w:proofErr w:type="gramStart"/>
-      <w:r>
-        <w:rPr>
-          <w:rFonts w:cs="Times New Roman"/>
-          <w:szCs w:val="24"/>
-        </w:rPr>
-        <w:t>-  Simbol</w:t>
-      </w:r>
-      <w:proofErr w:type="gramEnd"/>
-      <w:r>
-        <w:rPr>
-          <w:rFonts w:cs="Times New Roman"/>
-          <w:szCs w:val="24"/>
-        </w:rPr>
-        <w:t xml:space="preserve"> Pada </w:t>
+        <w:t xml:space="preserve"> Simbol -  Simbol Pada </w:t>
       </w:r>
       <w:r>
         <w:rPr>
@@ -19633,7 +18735,6 @@
         </w:rPr>
         <w:t>(</w:t>
       </w:r>
-      <w:proofErr w:type="gramStart"/>
       <w:r>
         <w:rPr>
           <w:rFonts w:cs="Times New Roman"/>
@@ -19647,16 +18748,7 @@
           <w:szCs w:val="24"/>
           <w:lang w:val="id-ID"/>
         </w:rPr>
-        <w:t>:</w:t>
-      </w:r>
-      <w:proofErr w:type="gramEnd"/>
-      <w:r>
-        <w:rPr>
-          <w:rFonts w:cs="Times New Roman"/>
-          <w:szCs w:val="24"/>
-          <w:lang w:val="id-ID"/>
-        </w:rPr>
-        <w:t xml:space="preserve"> </w:t>
+        <w:t xml:space="preserve">: </w:t>
       </w:r>
       <w:r>
         <w:rPr>
@@ -21282,15 +20374,7 @@
           <w:rFonts w:cs="Times New Roman"/>
           <w:szCs w:val="24"/>
         </w:rPr>
-        <w:t xml:space="preserve">dikatakan </w:t>
-      </w:r>
-      <w:proofErr w:type="gramStart"/>
-      <w:r>
-        <w:rPr>
-          <w:rFonts w:cs="Times New Roman"/>
-          <w:szCs w:val="24"/>
-        </w:rPr>
-        <w:t xml:space="preserve">berada </w:t>
+        <w:t xml:space="preserve">dikatakan berada </w:t>
       </w:r>
       <w:r>
         <w:rPr>
@@ -21315,7 +20399,6 @@
         </w:rPr>
         <w:t>antara</w:t>
       </w:r>
-      <w:proofErr w:type="gramEnd"/>
       <w:r>
         <w:rPr>
           <w:rFonts w:cs="Times New Roman"/>
@@ -23363,7 +22446,6 @@
         </w:rPr>
         <w:t xml:space="preserve"> </w:t>
       </w:r>
-      <w:proofErr w:type="gramStart"/>
       <w:r>
         <w:rPr>
           <w:rFonts w:cs="Times New Roman"/>
@@ -23395,7 +22477,6 @@
         </w:rPr>
         <w:t>dari</w:t>
       </w:r>
-      <w:proofErr w:type="gramEnd"/>
       <w:r>
         <w:rPr>
           <w:rFonts w:cs="Times New Roman"/>
@@ -23695,25 +22776,7 @@
           <w:spacing w:val="-1"/>
           <w:szCs w:val="24"/>
         </w:rPr>
-        <w:t xml:space="preserve">2010). Bahasa C adalah bahasa yang standar, artinya suatu program ditulis dengan versi bahasa C tertentu </w:t>
-      </w:r>
-      <w:proofErr w:type="gramStart"/>
-      <w:r>
-        <w:rPr>
-          <w:rFonts w:cs="Times New Roman"/>
-          <w:spacing w:val="-1"/>
-          <w:szCs w:val="24"/>
-        </w:rPr>
-        <w:t>akan</w:t>
-      </w:r>
-      <w:proofErr w:type="gramEnd"/>
-      <w:r>
-        <w:rPr>
-          <w:rFonts w:cs="Times New Roman"/>
-          <w:spacing w:val="-1"/>
-          <w:szCs w:val="24"/>
-        </w:rPr>
-        <w:t xml:space="preserve"> dapat dikompilasi dengan versi bahasa C yang lain dengan sedikit modifikasi</w:t>
+        <w:t>2010). Bahasa C adalah bahasa yang standar, artinya suatu program ditulis dengan versi bahasa C tertentu akan dapat dikompilasi dengan versi bahasa C yang lain dengan sedikit modifikasi</w:t>
       </w:r>
       <w:r>
         <w:rPr>
@@ -23868,13 +22931,8 @@
                               <w:spacing w:line="240" w:lineRule="auto"/>
                               <w:jc w:val="both"/>
                             </w:pPr>
-                            <w:proofErr w:type="gramStart"/>
                             <w:r>
-                              <w:t>main</w:t>
-                            </w:r>
-                            <w:proofErr w:type="gramEnd"/>
-                            <w:r>
-                              <w:t xml:space="preserve"> ()</w:t>
+                              <w:t>main ()</w:t>
                             </w:r>
                           </w:p>
                           <w:p>
@@ -24082,7 +23140,6 @@
         </w:rPr>
         <w:t xml:space="preserve"> </w:t>
       </w:r>
-      <w:proofErr w:type="gramStart"/>
       <w:r>
         <w:rPr>
           <w:rFonts w:cs="Times New Roman"/>
@@ -24098,16 +23155,7 @@
           <w:spacing w:val="-1"/>
           <w:szCs w:val="24"/>
         </w:rPr>
-        <w:t>dan</w:t>
-      </w:r>
-      <w:proofErr w:type="gramEnd"/>
-      <w:r>
-        <w:rPr>
-          <w:rFonts w:cs="Times New Roman"/>
-          <w:spacing w:val="-1"/>
-          <w:szCs w:val="24"/>
-        </w:rPr>
-        <w:t xml:space="preserve"> diakhiri dengan tanda kurung tutup</w:t>
+        <w:t>dan diakhiri dengan tanda kurung tutup</w:t>
       </w:r>
       <w:r>
         <w:rPr>
@@ -24133,25 +23181,7 @@
           <w:spacing w:val="-1"/>
           <w:szCs w:val="24"/>
         </w:rPr>
-        <w:t xml:space="preserve">. Semua yang tertulis di dalam tubuh program ini disebut dengan </w:t>
-      </w:r>
-      <w:proofErr w:type="gramStart"/>
-      <w:r>
-        <w:rPr>
-          <w:rFonts w:cs="Times New Roman"/>
-          <w:spacing w:val="-1"/>
-          <w:szCs w:val="24"/>
-        </w:rPr>
-        <w:t>blok</w:t>
-      </w:r>
-      <w:proofErr w:type="gramEnd"/>
-      <w:r>
-        <w:rPr>
-          <w:rFonts w:cs="Times New Roman"/>
-          <w:spacing w:val="-1"/>
-          <w:szCs w:val="24"/>
-        </w:rPr>
-        <w:t>.</w:t>
+        <w:t>. Semua yang tertulis di dalam tubuh program ini disebut dengan blok.</w:t>
       </w:r>
     </w:p>
     <w:p>
@@ -24210,25 +23240,7 @@
           <w:spacing w:val="-1"/>
           <w:szCs w:val="24"/>
         </w:rPr>
-        <w:t xml:space="preserve">suatu fungsi. Argumen adalah suatu nilai yang </w:t>
-      </w:r>
-      <w:proofErr w:type="gramStart"/>
-      <w:r>
-        <w:rPr>
-          <w:rFonts w:cs="Times New Roman"/>
-          <w:spacing w:val="-1"/>
-          <w:szCs w:val="24"/>
-        </w:rPr>
-        <w:t>akan</w:t>
-      </w:r>
-      <w:proofErr w:type="gramEnd"/>
-      <w:r>
-        <w:rPr>
-          <w:rFonts w:cs="Times New Roman"/>
-          <w:spacing w:val="-1"/>
-          <w:szCs w:val="24"/>
-        </w:rPr>
-        <w:t xml:space="preserve"> digunakan dalam fungsi tersebut. Dalam fungsi </w:t>
+        <w:t xml:space="preserve">suatu fungsi. Argumen adalah suatu nilai yang akan digunakan dalam fungsi tersebut. Dalam fungsi </w:t>
       </w:r>
       <w:r>
         <w:rPr>
@@ -24247,7 +23259,6 @@
         </w:rPr>
         <w:t xml:space="preserve">diatas tidak ada argumen, sehingga tak ada data dalam (). Dalam tubuh fungsi antara tanda </w:t>
       </w:r>
-      <w:proofErr w:type="gramStart"/>
       <w:r>
         <w:rPr>
           <w:rFonts w:cs="Times New Roman"/>
@@ -24263,16 +23274,7 @@
           <w:spacing w:val="-1"/>
           <w:szCs w:val="24"/>
         </w:rPr>
-        <w:t>dan</w:t>
-      </w:r>
-      <w:proofErr w:type="gramEnd"/>
-      <w:r>
-        <w:rPr>
-          <w:rFonts w:cs="Times New Roman"/>
-          <w:spacing w:val="-1"/>
-          <w:szCs w:val="24"/>
-        </w:rPr>
-        <w:t xml:space="preserve"> tanda </w:t>
+        <w:t xml:space="preserve">dan tanda </w:t>
       </w:r>
       <w:r>
         <w:rPr>
@@ -24299,23 +23301,13 @@
         </w:rPr>
         <w:t xml:space="preserve"> </w:t>
       </w:r>
-      <w:proofErr w:type="gramStart"/>
       <w:r>
         <w:rPr>
           <w:rFonts w:cs="Times New Roman"/>
           <w:spacing w:val="-1"/>
           <w:szCs w:val="24"/>
         </w:rPr>
-        <w:t>pernyataan  diakhiri</w:t>
-      </w:r>
-      <w:proofErr w:type="gramEnd"/>
-      <w:r>
-        <w:rPr>
-          <w:rFonts w:cs="Times New Roman"/>
-          <w:spacing w:val="-1"/>
-          <w:szCs w:val="24"/>
-        </w:rPr>
-        <w:t xml:space="preserve">  dengan  tanda  titik koma</w:t>
+        <w:t>pernyataan  diakhiri  dengan  tanda  titik koma</w:t>
       </w:r>
     </w:p>
     <w:p>
@@ -24396,34 +23388,15 @@
           <w:spacing w:val="-1"/>
           <w:szCs w:val="24"/>
         </w:rPr>
-        <w:t>File-</w:t>
-      </w:r>
-      <w:proofErr w:type="gramStart"/>
-      <w:r>
-        <w:rPr>
-          <w:rFonts w:cs="Times New Roman"/>
-          <w:i/>
+        <w:t>File-file</w:t>
+      </w:r>
+      <w:r>
+        <w:rPr>
+          <w:rFonts w:cs="Times New Roman"/>
           <w:spacing w:val="-1"/>
           <w:szCs w:val="24"/>
         </w:rPr>
-        <w:t>file</w:t>
-      </w:r>
-      <w:r>
-        <w:rPr>
-          <w:rFonts w:cs="Times New Roman"/>
-          <w:spacing w:val="-1"/>
-          <w:szCs w:val="24"/>
-        </w:rPr>
-        <w:t xml:space="preserve">  ini</w:t>
-      </w:r>
-      <w:proofErr w:type="gramEnd"/>
-      <w:r>
-        <w:rPr>
-          <w:rFonts w:cs="Times New Roman"/>
-          <w:spacing w:val="-1"/>
-          <w:szCs w:val="24"/>
-        </w:rPr>
-        <w:t xml:space="preserve">  (ber-ekstensi .h) berisi deklarasi fungsi ataupun </w:t>
+        <w:t xml:space="preserve">  ini  (ber-ekstensi .h) berisi deklarasi fungsi ataupun </w:t>
       </w:r>
       <w:r>
         <w:rPr>
@@ -24566,23 +23539,7 @@
           <w:rFonts w:cs="Times New Roman"/>
           <w:szCs w:val="24"/>
         </w:rPr>
-        <w:t xml:space="preserve">Java dikembangkan oleh sun microsystem pada agustus 1991 dengan </w:t>
-      </w:r>
-      <w:proofErr w:type="gramStart"/>
-      <w:r>
-        <w:rPr>
-          <w:rFonts w:cs="Times New Roman"/>
-          <w:szCs w:val="24"/>
-        </w:rPr>
-        <w:t>nama</w:t>
-      </w:r>
-      <w:proofErr w:type="gramEnd"/>
-      <w:r>
-        <w:rPr>
-          <w:rFonts w:cs="Times New Roman"/>
-          <w:szCs w:val="24"/>
-        </w:rPr>
-        <w:t xml:space="preserve"> semula </w:t>
+        <w:t xml:space="preserve">Java dikembangkan oleh sun microsystem pada agustus 1991 dengan nama semula </w:t>
       </w:r>
       <w:r>
         <w:rPr>
@@ -24613,23 +23570,7 @@
           <w:rFonts w:cs="Times New Roman"/>
           <w:szCs w:val="24"/>
         </w:rPr>
-        <w:t xml:space="preserve"> adalah sejenis pohon jati yang terlihat dari jendela tempat pembuatnya, </w:t>
-      </w:r>
-      <w:proofErr w:type="gramStart"/>
-      <w:r>
-        <w:rPr>
-          <w:rFonts w:cs="Times New Roman"/>
-          <w:szCs w:val="24"/>
-        </w:rPr>
-        <w:t>james</w:t>
-      </w:r>
-      <w:proofErr w:type="gramEnd"/>
-      <w:r>
-        <w:rPr>
-          <w:rFonts w:cs="Times New Roman"/>
-          <w:szCs w:val="24"/>
-        </w:rPr>
-        <w:t xml:space="preserve"> Gosling bekerja. Ada yang mengatakan oak adalah singkatan dari “</w:t>
+        <w:t xml:space="preserve"> adalah sejenis pohon jati yang terlihat dari jendela tempat pembuatnya, james Gosling bekerja. Ada yang mengatakan oak adalah singkatan dari “</w:t>
       </w:r>
       <w:r>
         <w:rPr>
@@ -24639,21 +23580,12 @@
         </w:rPr>
         <w:t xml:space="preserve">Object Application Kernel”. </w:t>
       </w:r>
-      <w:proofErr w:type="gramStart"/>
-      <w:r>
-        <w:rPr>
-          <w:rFonts w:cs="Times New Roman"/>
-          <w:szCs w:val="24"/>
-        </w:rPr>
-        <w:t>pada</w:t>
-      </w:r>
-      <w:proofErr w:type="gramEnd"/>
-      <w:r>
-        <w:rPr>
-          <w:rFonts w:cs="Times New Roman"/>
-          <w:szCs w:val="24"/>
-        </w:rPr>
-        <w:t xml:space="preserve"> januari 1995 karena nama Oak dianggap kuranh komersial maka diganti dengan  nama Java.</w:t>
+      <w:r>
+        <w:rPr>
+          <w:rFonts w:cs="Times New Roman"/>
+          <w:szCs w:val="24"/>
+        </w:rPr>
+        <w:t>pada januari 1995 karena nama Oak dianggap kuranh komersial maka diganti dengan  nama Java.</w:t>
       </w:r>
     </w:p>
     <w:p>
@@ -24690,16 +23622,8 @@
         <w:rPr>
           <w:rFonts w:cs="Times New Roman"/>
         </w:rPr>
-        <w:t xml:space="preserve">, sebagai </w:t>
-      </w:r>
-      <w:proofErr w:type="gramStart"/>
-      <w:r>
-        <w:rPr>
-          <w:rFonts w:cs="Times New Roman"/>
-        </w:rPr>
-        <w:t>berikut :</w:t>
-      </w:r>
-      <w:proofErr w:type="gramEnd"/>
+        <w:t>, sebagai berikut :</w:t>
+      </w:r>
     </w:p>
     <w:p>
       <w:pPr>
@@ -24980,23 +23904,7 @@
           <w:rFonts w:cs="Times New Roman"/>
           <w:szCs w:val="24"/>
         </w:rPr>
-        <w:t xml:space="preserve">. </w:t>
-      </w:r>
-      <w:proofErr w:type="gramStart"/>
-      <w:r>
-        <w:rPr>
-          <w:rFonts w:cs="Times New Roman"/>
-          <w:szCs w:val="24"/>
-        </w:rPr>
-        <w:t>kemudian</w:t>
-      </w:r>
-      <w:proofErr w:type="gramEnd"/>
-      <w:r>
-        <w:rPr>
-          <w:rFonts w:cs="Times New Roman"/>
-          <w:szCs w:val="24"/>
-        </w:rPr>
-        <w:t xml:space="preserve"> untuk mengembangkan android, dibentuklah </w:t>
+        <w:t xml:space="preserve">. kemudian untuk mengembangkan android, dibentuklah </w:t>
       </w:r>
       <w:r>
         <w:rPr>
@@ -25030,23 +23938,7 @@
           <w:szCs w:val="24"/>
         </w:rPr>
         <w:lastRenderedPageBreak/>
-        <w:t>Sejak tahun 2008, Android secara bertahap telah melakukan sejumlah pembaruan untuk meningkatkan kinerja sistem operasi, menambahkan fitur baru, dan memperbaiki bugyang terdapat pada versi sebelumnya. Setiap versi utama yang dirilis dinamakan secara alfabetis berdasarkan nama-nama makanan pencuci mulut atau cemilan bergula; misalnya, versi 1.5 bernama Cupcake, yang kemudian diikuti oleh versi 1.6 Donut. Versi terbaru adalah 5.0 Lollipop, yang dirilis pada 15 Oktober 2014. (</w:t>
-      </w:r>
-      <w:proofErr w:type="gramStart"/>
-      <w:r>
-        <w:rPr>
-          <w:rFonts w:cs="Times New Roman"/>
-          <w:szCs w:val="24"/>
-        </w:rPr>
-        <w:t>Nazruddin  Safaat</w:t>
-      </w:r>
-      <w:proofErr w:type="gramEnd"/>
-      <w:r>
-        <w:rPr>
-          <w:rFonts w:cs="Times New Roman"/>
-          <w:szCs w:val="24"/>
-        </w:rPr>
-        <w:t xml:space="preserve"> H.</w:t>
+        <w:t>Sejak tahun 2008, Android secara bertahap telah melakukan sejumlah pembaruan untuk meningkatkan kinerja sistem operasi, menambahkan fitur baru, dan memperbaiki bugyang terdapat pada versi sebelumnya. Setiap versi utama yang dirilis dinamakan secara alfabetis berdasarkan nama-nama makanan pencuci mulut atau cemilan bergula; misalnya, versi 1.5 bernama Cupcake, yang kemudian diikuti oleh versi 1.6 Donut. Versi terbaru adalah 5.0 Lollipop, yang dirilis pada 15 Oktober 2014. (Nazruddin  Safaat H.</w:t>
       </w:r>
       <w:r>
         <w:rPr>
@@ -25100,17 +23992,8 @@
           <w:rFonts w:cs="Times New Roman"/>
           <w:szCs w:val="24"/>
         </w:rPr>
-        <w:t xml:space="preserve">Secara garis besar arsitektur android dapat dijelaskan dan digambarkan sebagai </w:t>
-      </w:r>
-      <w:proofErr w:type="gramStart"/>
-      <w:r>
-        <w:rPr>
-          <w:rFonts w:cs="Times New Roman"/>
-          <w:szCs w:val="24"/>
-        </w:rPr>
-        <w:t>berikut :</w:t>
-      </w:r>
-      <w:proofErr w:type="gramEnd"/>
+        <w:t>Secara garis besar arsitektur android dapat dijelaskan dan digambarkan sebagai berikut :</w:t>
+      </w:r>
     </w:p>
     <w:p>
       <w:pPr>
@@ -25590,17 +24473,8 @@
           <w:rFonts w:cs="Times New Roman"/>
           <w:szCs w:val="24"/>
         </w:rPr>
-        <w:t xml:space="preserve"> c/c++ inti seperti libc dan SSL, </w:t>
-      </w:r>
-      <w:proofErr w:type="gramStart"/>
-      <w:r>
-        <w:rPr>
-          <w:rFonts w:cs="Times New Roman"/>
-          <w:szCs w:val="24"/>
-        </w:rPr>
-        <w:t>serta :</w:t>
-      </w:r>
-      <w:proofErr w:type="gramEnd"/>
+        <w:t xml:space="preserve"> c/c++ inti seperti libc dan SSL, serta :</w:t>
+      </w:r>
     </w:p>
     <w:p>
       <w:pPr>
@@ -25966,17 +24840,8 @@
           <w:rFonts w:cs="Times New Roman"/>
           <w:szCs w:val="24"/>
         </w:rPr>
-        <w:t xml:space="preserve"> terbagi menjadi dua bagian </w:t>
-      </w:r>
-      <w:proofErr w:type="gramStart"/>
-      <w:r>
-        <w:rPr>
-          <w:rFonts w:cs="Times New Roman"/>
-          <w:szCs w:val="24"/>
-        </w:rPr>
-        <w:t>yaitu :</w:t>
-      </w:r>
-      <w:proofErr w:type="gramEnd"/>
+        <w:t xml:space="preserve"> terbagi menjadi dua bagian yaitu :</w:t>
+      </w:r>
     </w:p>
     <w:p>
       <w:pPr>
@@ -26060,31 +24925,14 @@
           <w:i/>
           <w:szCs w:val="24"/>
         </w:rPr>
-        <w:t xml:space="preserve">Dalvik Virtual </w:t>
-      </w:r>
-      <w:proofErr w:type="gramStart"/>
-      <w:r>
-        <w:rPr>
-          <w:rFonts w:cs="Times New Roman"/>
-          <w:i/>
-          <w:szCs w:val="24"/>
-        </w:rPr>
-        <w:t>Machine</w:t>
-      </w:r>
-      <w:r>
-        <w:rPr>
-          <w:rFonts w:cs="Times New Roman"/>
-          <w:szCs w:val="24"/>
-        </w:rPr>
-        <w:t xml:space="preserve"> :</w:t>
-      </w:r>
-      <w:proofErr w:type="gramEnd"/>
-      <w:r>
-        <w:rPr>
-          <w:rFonts w:cs="Times New Roman"/>
-          <w:szCs w:val="24"/>
-        </w:rPr>
-        <w:t xml:space="preserve"> virtual mesin berbasis register yang dioptimalkan untuk menjalankan fungsi fungsi secara efisien, untuk melakukan </w:t>
+        <w:t>Dalvik Virtual Machine</w:t>
+      </w:r>
+      <w:r>
+        <w:rPr>
+          <w:rFonts w:cs="Times New Roman"/>
+          <w:szCs w:val="24"/>
+        </w:rPr>
+        <w:t xml:space="preserve"> : virtual mesin berbasis register yang dioptimalkan untuk menjalankan fungsi fungsi secara efisien, untuk melakukan </w:t>
       </w:r>
       <w:r>
         <w:rPr>
@@ -27157,13 +26005,8 @@
       </w:r>
       <w:r>
         <w:lastRenderedPageBreak/>
-        <w:t xml:space="preserve">yang menjadi kontrol aplikasi. Terdapat 3 jenis komponen yang membangun suatu MVC pattern dalam suatu aplikasi </w:t>
-      </w:r>
-      <w:proofErr w:type="gramStart"/>
-      <w:r>
-        <w:t>yaitu :</w:t>
-      </w:r>
-      <w:proofErr w:type="gramEnd"/>
+        <w:t>yang menjadi kontrol aplikasi. Terdapat 3 jenis komponen yang membangun suatu MVC pattern dalam suatu aplikasi yaitu :</w:t>
+      </w:r>
     </w:p>
     <w:p>
       <w:pPr>
@@ -27204,15 +26047,7 @@
         <w:jc w:val="both"/>
       </w:pPr>
       <w:r>
-        <w:t xml:space="preserve">Controller, merupakan bagian yang mengatur hubungan antara bagian model dan bagian view, controller berfungsi untuk menerima request dan data dari user kemudian menentukan </w:t>
-      </w:r>
-      <w:proofErr w:type="gramStart"/>
-      <w:r>
-        <w:t>apa</w:t>
-      </w:r>
-      <w:proofErr w:type="gramEnd"/>
-      <w:r>
-        <w:t xml:space="preserve"> yang akan diproses oleh aplikasi.</w:t>
+        <w:t>Controller, merupakan bagian yang mengatur hubungan antara bagian model dan bagian view, controller berfungsi untuk menerima request dan data dari user kemudian menentukan apa yang akan diproses oleh aplikasi.</w:t>
       </w:r>
     </w:p>
     <w:p>
@@ -27326,17 +26161,8 @@
           <w:rFonts w:cs="Times New Roman"/>
           <w:szCs w:val="24"/>
         </w:rPr>
-        <w:t xml:space="preserve">sebagai </w:t>
-      </w:r>
-      <w:proofErr w:type="gramStart"/>
-      <w:r>
-        <w:rPr>
-          <w:rFonts w:cs="Times New Roman"/>
-          <w:szCs w:val="24"/>
-        </w:rPr>
-        <w:t>berikut :</w:t>
-      </w:r>
-      <w:proofErr w:type="gramEnd"/>
+        <w:t>sebagai berikut :</w:t>
+      </w:r>
     </w:p>
     <w:p>
       <w:pPr>
@@ -27399,7 +26225,6 @@
           <w:szCs w:val="24"/>
         </w:rPr>
       </w:pPr>
-      <w:proofErr w:type="gramStart"/>
       <w:r>
         <w:rPr>
           <w:rFonts w:cs="Times New Roman"/>
@@ -27413,15 +26238,7 @@
           <w:rFonts w:cs="Times New Roman"/>
           <w:szCs w:val="24"/>
         </w:rPr>
-        <w:t xml:space="preserve"> merupakan</w:t>
-      </w:r>
-      <w:proofErr w:type="gramEnd"/>
-      <w:r>
-        <w:rPr>
-          <w:rFonts w:cs="Times New Roman"/>
-          <w:szCs w:val="24"/>
-        </w:rPr>
-        <w:t xml:space="preserve"> kepanjangan dari </w:t>
+        <w:t xml:space="preserve"> merupakan kepanjangan dari </w:t>
       </w:r>
       <w:r>
         <w:rPr>
@@ -27890,21 +26707,7 @@
         <w:rPr>
           <w:szCs w:val="24"/>
         </w:rPr>
-        <w:t xml:space="preserve"> merupakan software berbasis command from (shell/console). </w:t>
-      </w:r>
-      <w:proofErr w:type="gramStart"/>
-      <w:r>
-        <w:rPr>
-          <w:szCs w:val="24"/>
-        </w:rPr>
-        <w:t>dengan</w:t>
-      </w:r>
-      <w:proofErr w:type="gramEnd"/>
-      <w:r>
-        <w:rPr>
-          <w:szCs w:val="24"/>
-        </w:rPr>
-        <w:t xml:space="preserve"> menggunakan SQL (</w:t>
+        <w:t xml:space="preserve"> merupakan software berbasis command from (shell/console). dengan menggunakan SQL (</w:t>
       </w:r>
       <w:r>
         <w:rPr>
@@ -28143,14 +26946,12 @@
       <w:r>
         <w:t>Safaat H</w:t>
       </w:r>
-      <w:proofErr w:type="gramStart"/>
       <w:r>
         <w:rPr>
           <w:szCs w:val="24"/>
         </w:rPr>
         <w:t>:2012</w:t>
       </w:r>
-      <w:proofErr w:type="gramEnd"/>
       <w:r>
         <w:rPr>
           <w:szCs w:val="24"/>
@@ -28309,16 +27110,8 @@
         <w:rPr>
           <w:rFonts w:cs="Times New Roman"/>
         </w:rPr>
-        <w:t xml:space="preserve">, </w:t>
-      </w:r>
-      <w:proofErr w:type="gramStart"/>
-      <w:r>
-        <w:rPr>
-          <w:rFonts w:cs="Times New Roman"/>
-        </w:rPr>
-        <w:t>yaitu :</w:t>
-      </w:r>
-      <w:proofErr w:type="gramEnd"/>
+        <w:t>, yaitu :</w:t>
+      </w:r>
     </w:p>
     <w:p>
       <w:pPr>
@@ -28368,19 +27161,11 @@
           <w:rFonts w:cs="Times New Roman"/>
         </w:rPr>
       </w:pPr>
-      <w:proofErr w:type="gramStart"/>
-      <w:r>
-        <w:rPr>
-          <w:rFonts w:cs="Times New Roman"/>
-        </w:rPr>
-        <w:t>Diagram :</w:t>
-      </w:r>
-      <w:proofErr w:type="gramEnd"/>
-      <w:r>
-        <w:rPr>
-          <w:rFonts w:cs="Times New Roman"/>
-        </w:rPr>
-        <w:t xml:space="preserve"> merupakan graph yang menjelaskan tentang isi dari sebuah </w:t>
+      <w:r>
+        <w:rPr>
+          <w:rFonts w:cs="Times New Roman"/>
+        </w:rPr>
+        <w:t xml:space="preserve">Diagram : merupakan graph yang menjelaskan tentang isi dari sebuah </w:t>
       </w:r>
       <w:r>
         <w:rPr>
@@ -28413,19 +27198,11 @@
           <w:rFonts w:cs="Times New Roman"/>
         </w:rPr>
       </w:pPr>
-      <w:proofErr w:type="gramStart"/>
-      <w:r>
-        <w:rPr>
-          <w:rFonts w:cs="Times New Roman"/>
-        </w:rPr>
-        <w:t>Elemen :</w:t>
-      </w:r>
-      <w:proofErr w:type="gramEnd"/>
-      <w:r>
-        <w:rPr>
-          <w:rFonts w:cs="Times New Roman"/>
-        </w:rPr>
-        <w:t xml:space="preserve"> elemen model konsep diguankan diagram merupakan elemen-elemen model yang menyatakan konsep-konsep berorientasi objek secara umum.</w:t>
+      <w:r>
+        <w:rPr>
+          <w:rFonts w:cs="Times New Roman"/>
+        </w:rPr>
+        <w:t>Elemen : elemen model konsep diguankan diagram merupakan elemen-elemen model yang menyatakan konsep-konsep berorientasi objek secara umum.</w:t>
       </w:r>
     </w:p>
     <w:p>
@@ -28770,17 +27547,8 @@
           <w:rFonts w:cs="Times New Roman"/>
           <w:szCs w:val="24"/>
         </w:rPr>
-        <w:t xml:space="preserve">yang penulis </w:t>
-      </w:r>
-      <w:proofErr w:type="gramStart"/>
-      <w:r>
-        <w:rPr>
-          <w:rFonts w:cs="Times New Roman"/>
-          <w:szCs w:val="24"/>
-        </w:rPr>
-        <w:t>gunakan :</w:t>
-      </w:r>
-      <w:proofErr w:type="gramEnd"/>
+        <w:t>yang penulis gunakan :</w:t>
+      </w:r>
     </w:p>
     <w:p>
       <w:pPr>
@@ -29468,23 +28236,7 @@
           <w:rFonts w:cs="Times New Roman"/>
           <w:szCs w:val="24"/>
         </w:rPr>
-        <w:t>Klasifikasi Black box testing mencakup beberapa pengujian, yaitu (Janner Simarmata, 2010</w:t>
-      </w:r>
-      <w:proofErr w:type="gramStart"/>
-      <w:r>
-        <w:rPr>
-          <w:rFonts w:cs="Times New Roman"/>
-          <w:szCs w:val="24"/>
-        </w:rPr>
-        <w:t>) :</w:t>
-      </w:r>
-      <w:proofErr w:type="gramEnd"/>
-      <w:r>
-        <w:rPr>
-          <w:rFonts w:cs="Times New Roman"/>
-          <w:szCs w:val="24"/>
-        </w:rPr>
-        <w:t xml:space="preserve"> </w:t>
+        <w:t xml:space="preserve">Klasifikasi Black box testing mencakup beberapa pengujian, yaitu (Janner Simarmata, 2010) : </w:t>
       </w:r>
     </w:p>
     <w:p>
@@ -29598,23 +28350,7 @@
           <w:rFonts w:cs="Times New Roman"/>
           <w:szCs w:val="24"/>
         </w:rPr>
-        <w:t xml:space="preserve">). Pada pengujian ini, aplikasi </w:t>
-      </w:r>
-      <w:proofErr w:type="gramStart"/>
-      <w:r>
-        <w:rPr>
-          <w:rFonts w:cs="Times New Roman"/>
-          <w:szCs w:val="24"/>
-        </w:rPr>
-        <w:t>akan</w:t>
-      </w:r>
-      <w:proofErr w:type="gramEnd"/>
-      <w:r>
-        <w:rPr>
-          <w:rFonts w:cs="Times New Roman"/>
-          <w:szCs w:val="24"/>
-        </w:rPr>
-        <w:t xml:space="preserve"> diuji dengan beban berat atau masukan, seperti yang terjadi pada pengujian situs web, untuk mengetahui apakah aplikasi/situs gagal atau kinerjanya menurun.</w:t>
+        <w:t>). Pada pengujian ini, aplikasi akan diuji dengan beban berat atau masukan, seperti yang terjadi pada pengujian situs web, untuk mengetahui apakah aplikasi/situs gagal atau kinerjanya menurun.</w:t>
       </w:r>
     </w:p>
     <w:p>
@@ -29759,23 +28495,7 @@
           <w:rFonts w:cs="Times New Roman"/>
           <w:szCs w:val="24"/>
         </w:rPr>
-        <w:t xml:space="preserve">Pengujian </w:t>
-      </w:r>
-      <w:proofErr w:type="gramStart"/>
-      <w:r>
-        <w:rPr>
-          <w:rFonts w:cs="Times New Roman"/>
-          <w:szCs w:val="24"/>
-        </w:rPr>
-        <w:t>asap</w:t>
-      </w:r>
-      <w:proofErr w:type="gramEnd"/>
-      <w:r>
-        <w:rPr>
-          <w:rFonts w:cs="Times New Roman"/>
-          <w:szCs w:val="24"/>
-        </w:rPr>
-        <w:t xml:space="preserve"> (</w:t>
+        <w:t>Pengujian asap (</w:t>
       </w:r>
       <w:r>
         <w:rPr>
@@ -29987,23 +28707,7 @@
           <w:rFonts w:cs="Times New Roman"/>
           <w:szCs w:val="24"/>
         </w:rPr>
-        <w:t xml:space="preserve">). Pengujian ini adalah </w:t>
-      </w:r>
-      <w:proofErr w:type="gramStart"/>
-      <w:r>
-        <w:rPr>
-          <w:rFonts w:cs="Times New Roman"/>
-          <w:szCs w:val="24"/>
-        </w:rPr>
-        <w:t>gaya</w:t>
-      </w:r>
-      <w:proofErr w:type="gramEnd"/>
-      <w:r>
-        <w:rPr>
-          <w:rFonts w:cs="Times New Roman"/>
-          <w:szCs w:val="24"/>
-        </w:rPr>
-        <w:t xml:space="preserve"> pengujian yang berfokus pada pengujian ulang (</w:t>
+        <w:t>). Pengujian ini adalah gaya pengujian yang berfokus pada pengujian ulang (</w:t>
       </w:r>
       <w:r>
         <w:rPr>
@@ -30057,23 +28761,7 @@
           <w:rFonts w:cs="Times New Roman"/>
           <w:szCs w:val="24"/>
         </w:rPr>
-        <w:t xml:space="preserve">). Pada pengujian ini, perangkat lunak </w:t>
-      </w:r>
-      <w:proofErr w:type="gramStart"/>
-      <w:r>
-        <w:rPr>
-          <w:rFonts w:cs="Times New Roman"/>
-          <w:szCs w:val="24"/>
-        </w:rPr>
-        <w:t>akan</w:t>
-      </w:r>
-      <w:proofErr w:type="gramEnd"/>
-      <w:r>
-        <w:rPr>
-          <w:rFonts w:cs="Times New Roman"/>
-          <w:szCs w:val="24"/>
-        </w:rPr>
-        <w:t xml:space="preserve"> diserahkan kepada pengguna untuk mengetahui apakah perangkat lunak memenuhi harapan pengguna dan bekerja seperti yang diharapkan.</w:t>
+        <w:t>). Pada pengujian ini, perangkat lunak akan diserahkan kepada pengguna untuk mengetahui apakah perangkat lunak memenuhi harapan pengguna dan bekerja seperti yang diharapkan.</w:t>
       </w:r>
     </w:p>
     <w:p>
@@ -30111,39 +28799,7 @@
           <w:rFonts w:cs="Times New Roman"/>
           <w:szCs w:val="24"/>
         </w:rPr>
-        <w:t xml:space="preserve">). Pada pengujian ini pengguna </w:t>
-      </w:r>
-      <w:proofErr w:type="gramStart"/>
-      <w:r>
-        <w:rPr>
-          <w:rFonts w:cs="Times New Roman"/>
-          <w:szCs w:val="24"/>
-        </w:rPr>
-        <w:t>akan</w:t>
-      </w:r>
-      <w:proofErr w:type="gramEnd"/>
-      <w:r>
-        <w:rPr>
-          <w:rFonts w:cs="Times New Roman"/>
-          <w:szCs w:val="24"/>
-        </w:rPr>
-        <w:t xml:space="preserve"> diundang ke pusat pengembangan. Pengguna </w:t>
-      </w:r>
-      <w:proofErr w:type="gramStart"/>
-      <w:r>
-        <w:rPr>
-          <w:rFonts w:cs="Times New Roman"/>
-          <w:szCs w:val="24"/>
-        </w:rPr>
-        <w:t>akan</w:t>
-      </w:r>
-      <w:proofErr w:type="gramEnd"/>
-      <w:r>
-        <w:rPr>
-          <w:rFonts w:cs="Times New Roman"/>
-          <w:szCs w:val="24"/>
-        </w:rPr>
-        <w:t xml:space="preserve"> menggunakan aplikasi dan pengembangan mencatat setiap masukan atau tindakan yang dilakukan oleh pengguna.</w:t>
+        <w:t>). Pada pengujian ini pengguna akan diundang ke pusat pengembangan. Pengguna akan menggunakan aplikasi dan pengembangan mencatat setiap masukan atau tindakan yang dilakukan oleh pengguna.</w:t>
       </w:r>
     </w:p>
     <w:p>
@@ -30338,15 +28994,7 @@
           <w:rFonts w:cs="Times New Roman"/>
           <w:szCs w:val="24"/>
         </w:rPr>
-        <w:t xml:space="preserve"> testing mencakup beberapa pengujian, </w:t>
-      </w:r>
-      <w:proofErr w:type="gramStart"/>
-      <w:r>
-        <w:rPr>
-          <w:rFonts w:cs="Times New Roman"/>
-          <w:szCs w:val="24"/>
-        </w:rPr>
-        <w:t>yaitu</w:t>
+        <w:t xml:space="preserve"> testing mencakup beberapa pengujian, yaitu</w:t>
       </w:r>
       <w:r>
         <w:rPr>
@@ -30362,7 +29010,6 @@
         </w:rPr>
         <w:t>:</w:t>
       </w:r>
-      <w:proofErr w:type="gramEnd"/>
     </w:p>
     <w:p>
       <w:pPr>
@@ -30407,23 +29054,7 @@
           <w:rFonts w:cs="Times New Roman"/>
           <w:szCs w:val="24"/>
         </w:rPr>
-        <w:t xml:space="preserve">Analisis statis dan dinamis. Analisis statis dilibatkan melalui kode untuk mengetahui segala kemungkinan cacat dalam kode, sedangkan analisis dinamis </w:t>
-      </w:r>
-      <w:proofErr w:type="gramStart"/>
-      <w:r>
-        <w:rPr>
-          <w:rFonts w:cs="Times New Roman"/>
-          <w:szCs w:val="24"/>
-        </w:rPr>
-        <w:t>akan</w:t>
-      </w:r>
-      <w:proofErr w:type="gramEnd"/>
-      <w:r>
-        <w:rPr>
-          <w:rFonts w:cs="Times New Roman"/>
-          <w:szCs w:val="24"/>
-        </w:rPr>
-        <w:t xml:space="preserve"> melibatkan pelaksanaan kode dan penganalisisan hasilnya.</w:t>
+        <w:t>Analisis statis dan dinamis. Analisis statis dilibatkan melalui kode untuk mengetahui segala kemungkinan cacat dalam kode, sedangkan analisis dinamis akan melibatkan pelaksanaan kode dan penganalisisan hasilnya.</w:t>
       </w:r>
     </w:p>
     <w:p>
@@ -30528,17 +29159,8 @@
           <w:rFonts w:cs="Times New Roman"/>
           <w:szCs w:val="24"/>
         </w:rPr>
-        <w:t xml:space="preserve"> sebagai </w:t>
-      </w:r>
-      <w:proofErr w:type="gramStart"/>
-      <w:r>
-        <w:rPr>
-          <w:rFonts w:cs="Times New Roman"/>
-          <w:szCs w:val="24"/>
-        </w:rPr>
-        <w:t>berikut :</w:t>
-      </w:r>
-      <w:proofErr w:type="gramEnd"/>
+        <w:t xml:space="preserve"> sebagai berikut :</w:t>
+      </w:r>
       <w:r>
         <w:rPr>
           <w:rFonts w:cs="Times New Roman"/>
@@ -30743,7 +29365,6 @@
         </w:rPr>
         <w:t>(</w:t>
       </w:r>
-      <w:proofErr w:type="gramStart"/>
       <w:r>
         <w:rPr>
           <w:rFonts w:cs="Times New Roman"/>
@@ -30757,16 +29378,7 @@
           <w:szCs w:val="24"/>
           <w:lang w:val="id-ID"/>
         </w:rPr>
-        <w:t>:</w:t>
-      </w:r>
-      <w:proofErr w:type="gramEnd"/>
-      <w:r>
-        <w:rPr>
-          <w:rFonts w:cs="Times New Roman"/>
-          <w:szCs w:val="24"/>
-          <w:lang w:val="id-ID"/>
-        </w:rPr>
-        <w:t xml:space="preserve"> </w:t>
+        <w:t xml:space="preserve">: </w:t>
       </w:r>
       <w:r>
         <w:rPr>
@@ -30852,23 +29464,7 @@
           <w:rFonts w:cs="Times New Roman"/>
           <w:szCs w:val="24"/>
         </w:rPr>
-        <w:t xml:space="preserve">Bentuk struktur data yang sering digunakan untuk mengambarkan pengujian adalah dengan matriks grafis. Matriks grafis adalah matriks bujursangkar yang berukuran </w:t>
-      </w:r>
-      <w:proofErr w:type="gramStart"/>
-      <w:r>
-        <w:rPr>
-          <w:rFonts w:cs="Times New Roman"/>
-          <w:szCs w:val="24"/>
-        </w:rPr>
-        <w:t>sama</w:t>
-      </w:r>
-      <w:proofErr w:type="gramEnd"/>
-      <w:r>
-        <w:rPr>
-          <w:rFonts w:cs="Times New Roman"/>
-          <w:szCs w:val="24"/>
-        </w:rPr>
-        <w:t xml:space="preserve"> dengan jumlah simpul pada grafik alir. Inputan dalam matriks harus bersesuaian dengan arah sisi dengan simpul.</w:t>
+        <w:t>Bentuk struktur data yang sering digunakan untuk mengambarkan pengujian adalah dengan matriks grafis. Matriks grafis adalah matriks bujursangkar yang berukuran sama dengan jumlah simpul pada grafik alir. Inputan dalam matriks harus bersesuaian dengan arah sisi dengan simpul.</w:t>
       </w:r>
     </w:p>
     <w:p>
@@ -31014,7 +29610,6 @@
         </w:rPr>
         <w:t>(</w:t>
       </w:r>
-      <w:proofErr w:type="gramStart"/>
       <w:r>
         <w:rPr>
           <w:rFonts w:cs="Times New Roman"/>
@@ -31028,16 +29623,7 @@
           <w:szCs w:val="24"/>
           <w:lang w:val="id-ID"/>
         </w:rPr>
-        <w:t>:</w:t>
-      </w:r>
-      <w:proofErr w:type="gramEnd"/>
-      <w:r>
-        <w:rPr>
-          <w:rFonts w:cs="Times New Roman"/>
-          <w:szCs w:val="24"/>
-          <w:lang w:val="id-ID"/>
-        </w:rPr>
-        <w:t xml:space="preserve"> </w:t>
+        <w:t xml:space="preserve">: </w:t>
       </w:r>
       <w:r>
         <w:rPr>
@@ -31271,23 +29857,7 @@
           <w:szCs w:val="24"/>
         </w:rPr>
         <w:lastRenderedPageBreak/>
-        <w:t xml:space="preserve">untuk melindungi kesalahan, tetapi </w:t>
-      </w:r>
-      <w:proofErr w:type="gramStart"/>
-      <w:r>
-        <w:rPr>
-          <w:rFonts w:cs="Times New Roman"/>
-          <w:szCs w:val="24"/>
-        </w:rPr>
-        <w:t>akan</w:t>
-      </w:r>
-      <w:proofErr w:type="gramEnd"/>
-      <w:r>
-        <w:rPr>
-          <w:rFonts w:cs="Times New Roman"/>
-          <w:szCs w:val="24"/>
-        </w:rPr>
-        <w:t xml:space="preserve"> memiliki cakupan pengukuran dan pemilihan jalur uji yang kompleks.</w:t>
+        <w:t>untuk melindungi kesalahan, tetapi akan memiliki cakupan pengukuran dan pemilihan jalur uji yang kompleks.</w:t>
       </w:r>
     </w:p>
     <w:p>
@@ -31489,23 +30059,7 @@
           <w:rFonts w:cs="Times New Roman"/>
           <w:szCs w:val="24"/>
         </w:rPr>
-        <w:t xml:space="preserve">Jumlah pengujian </w:t>
-      </w:r>
-      <w:proofErr w:type="gramStart"/>
-      <w:r>
-        <w:rPr>
-          <w:rFonts w:cs="Times New Roman"/>
-          <w:szCs w:val="24"/>
-        </w:rPr>
-        <w:t>akan</w:t>
-      </w:r>
-      <w:proofErr w:type="gramEnd"/>
-      <w:r>
-        <w:rPr>
-          <w:rFonts w:cs="Times New Roman"/>
-          <w:szCs w:val="24"/>
-        </w:rPr>
-        <w:t xml:space="preserve"> bertambah secara geometris sesuai jumlah</w:t>
+        <w:t>Jumlah pengujian akan bertambah secara geometris sesuai jumlah</w:t>
       </w:r>
       <w:r>
         <w:rPr>
@@ -31747,7 +30301,6 @@
           <w:szCs w:val="24"/>
         </w:rPr>
       </w:pPr>
-      <w:bookmarkStart w:id="0" w:name="_GoBack"/>
       <w:r>
         <w:rPr>
           <w:noProof/>
@@ -31796,7 +30349,6 @@
           </wp:inline>
         </w:drawing>
       </w:r>
-      <w:bookmarkEnd w:id="0"/>
     </w:p>
     <w:p>
       <w:pPr>
@@ -31883,7 +30435,6 @@
         </w:rPr>
         <w:t>(</w:t>
       </w:r>
-      <w:proofErr w:type="gramStart"/>
       <w:r>
         <w:rPr>
           <w:rFonts w:cs="Times New Roman"/>
@@ -31897,16 +30448,7 @@
           <w:szCs w:val="24"/>
           <w:lang w:val="id-ID"/>
         </w:rPr>
-        <w:t>:</w:t>
-      </w:r>
-      <w:proofErr w:type="gramEnd"/>
-      <w:r>
-        <w:rPr>
-          <w:rFonts w:cs="Times New Roman"/>
-          <w:szCs w:val="24"/>
-          <w:lang w:val="id-ID"/>
-        </w:rPr>
-        <w:t xml:space="preserve"> </w:t>
+        <w:t xml:space="preserve">: </w:t>
       </w:r>
       <w:r>
         <w:rPr>
@@ -32075,7 +30617,7 @@
           <w:rPr>
             <w:noProof/>
           </w:rPr>
-          <w:t>67</w:t>
+          <w:t>31</w:t>
         </w:r>
         <w:r>
           <w:rPr>
@@ -37516,7 +36058,7 @@
 </file>
 
 <file path=customXml/itemProps1.xml><?xml version="1.0" encoding="utf-8"?>
-<ds:datastoreItem xmlns:ds="http://schemas.openxmlformats.org/officeDocument/2006/customXml" ds:itemID="{67C1BEC2-DF91-42C6-86DD-4F48CA0BCECF}">
+<ds:datastoreItem xmlns:ds="http://schemas.openxmlformats.org/officeDocument/2006/customXml" ds:itemID="{6398974C-C8A2-428B-96A6-CF75693986F7}">
   <ds:schemaRefs>
     <ds:schemaRef ds:uri="http://schemas.openxmlformats.org/officeDocument/2006/bibliography"/>
   </ds:schemaRefs>

</xml_diff>